<commit_message>
add portfolio back as an optional frontend picker
</commit_message>
<xml_diff>
--- a/backend/reports/docx/Tab_49_rpt_PF_NetRecoveries.docx
+++ b/backend/reports/docx/Tab_49_rpt_PF_NetRecoveries.docx
@@ -12,12 +12,7 @@
       </w:tblPr>
       <w:tblGrid>
         <w:gridCol w:w="2547"/>
-        <w:gridCol w:w="1599"/>
-        <w:gridCol w:w="1600"/>
-        <w:gridCol w:w="1600"/>
-        <w:gridCol w:w="1426"/>
-        <w:gridCol w:w="1427"/>
-        <w:gridCol w:w="1427"/>
+        <w:gridCol w:w="9079"/>
         <w:gridCol w:w="1427"/>
         <w:gridCol w:w="1426"/>
         <w:gridCol w:w="1427"/>
@@ -48,12 +43,13 @@
               <w:ind w:left="-110" w:right="-101"/>
               <w:jc w:val="left"/>
               <w:rPr>
-                <w:rFonts w:ascii="Times New Roman"/>
+                <w:rFonts w:ascii="BC Sans" w:hAnsi="BC Sans"/>
                 <w:sz w:val="18"/>
               </w:rPr>
             </w:pPr>
             <w:r>
               <w:rPr>
+                <w:rFonts w:ascii="BC Sans" w:hAnsi="BC Sans"/>
                 <w:noProof/>
               </w:rPr>
               <w:drawing>
@@ -99,7 +95,7 @@
         <w:tc>
           <w:tcPr>
             <w:tcW w:w="16213" w:type="dxa"/>
-            <w:gridSpan w:val="11"/>
+            <w:gridSpan w:val="6"/>
             <w:tcBorders>
               <w:top w:val="single" w:sz="4" w:space="0" w:color="A5A5A5" w:themeColor="accent3"/>
               <w:left w:val="nil"/>
@@ -116,6 +112,7 @@
               <w:ind w:right="-68"/>
               <w:jc w:val="left"/>
               <w:rPr>
+                <w:rFonts w:ascii="BC Sans" w:hAnsi="BC Sans"/>
                 <w:b/>
                 <w:color w:val="7E7E7E"/>
                 <w:sz w:val="40"/>
@@ -123,6 +120,7 @@
             </w:pPr>
             <w:r>
               <w:rPr>
+                <w:rFonts w:ascii="BC Sans" w:hAnsi="BC Sans"/>
                 <w:b/>
                 <w:sz w:val="40"/>
               </w:rPr>
@@ -130,6 +128,7 @@
             </w:r>
             <w:r>
               <w:rPr>
+                <w:rFonts w:ascii="BC Sans" w:hAnsi="BC Sans"/>
                 <w:b/>
                 <w:sz w:val="40"/>
               </w:rPr>
@@ -139,38 +138,33 @@
             <w:proofErr w:type="gramStart"/>
             <w:r>
               <w:rPr>
+                <w:rFonts w:ascii="BC Sans" w:hAnsi="BC Sans"/>
                 <w:b/>
                 <w:sz w:val="40"/>
               </w:rPr>
-              <w:t>d.report</w:t>
+              <w:t>d</w:t>
+            </w:r>
+            <w:r>
+              <w:rPr>
+                <w:rFonts w:ascii="BC Sans" w:hAnsi="BC Sans"/>
+                <w:b/>
+                <w:sz w:val="40"/>
+              </w:rPr>
+              <w:t>.</w:t>
+            </w:r>
+            <w:r>
+              <w:rPr>
+                <w:rFonts w:ascii="BC Sans" w:hAnsi="BC Sans"/>
+                <w:b/>
+                <w:sz w:val="40"/>
+              </w:rPr>
+              <w:t>fiscal</w:t>
             </w:r>
             <w:proofErr w:type="spellEnd"/>
             <w:proofErr w:type="gramEnd"/>
             <w:r>
               <w:rPr>
-                <w:b/>
-                <w:sz w:val="40"/>
-              </w:rPr>
-              <w:t>[0]</w:t>
-            </w:r>
-            <w:r>
-              <w:rPr>
-                <w:b/>
-                <w:sz w:val="40"/>
-              </w:rPr>
-              <w:t>.</w:t>
-            </w:r>
-            <w:proofErr w:type="spellStart"/>
-            <w:r>
-              <w:rPr>
-                <w:b/>
-                <w:sz w:val="40"/>
-              </w:rPr>
-              <w:t>fy</w:t>
-            </w:r>
-            <w:proofErr w:type="spellEnd"/>
-            <w:r>
-              <w:rPr>
+                <w:rFonts w:ascii="BC Sans" w:hAnsi="BC Sans"/>
                 <w:b/>
                 <w:sz w:val="40"/>
               </w:rPr>
@@ -185,107 +179,11 @@
         </w:trPr>
         <w:tc>
           <w:tcPr>
-            <w:tcW w:w="2547" w:type="dxa"/>
+            <w:tcW w:w="11626" w:type="dxa"/>
+            <w:gridSpan w:val="2"/>
             <w:tcBorders>
               <w:top w:val="single" w:sz="4" w:space="0" w:color="A5A5A5" w:themeColor="accent3"/>
-            </w:tcBorders>
-          </w:tcPr>
-          <w:p>
-            <w:pPr>
-              <w:pStyle w:val="TableParagraph"/>
-              <w:spacing w:before="0"/>
-              <w:ind w:left="-99" w:right="-108" w:hanging="11"/>
-              <w:jc w:val="center"/>
-              <w:rPr>
-                <w:rFonts w:asciiTheme="minorHAnsi" w:hAnsiTheme="minorHAnsi" w:cstheme="minorHAnsi"/>
-                <w:sz w:val="18"/>
-                <w:szCs w:val="18"/>
-              </w:rPr>
-            </w:pPr>
-          </w:p>
-        </w:tc>
-        <w:tc>
-          <w:tcPr>
-            <w:tcW w:w="1599" w:type="dxa"/>
-            <w:tcBorders>
-              <w:top w:val="single" w:sz="4" w:space="0" w:color="A5A5A5" w:themeColor="accent3"/>
-            </w:tcBorders>
-          </w:tcPr>
-          <w:p>
-            <w:pPr>
-              <w:pStyle w:val="TableParagraph"/>
-              <w:spacing w:before="10"/>
-              <w:ind w:left="-109" w:right="0" w:hanging="1"/>
-              <w:jc w:val="center"/>
-              <w:rPr>
-                <w:rFonts w:asciiTheme="minorHAnsi" w:hAnsiTheme="minorHAnsi" w:cstheme="minorHAnsi"/>
-                <w:b/>
-                <w:sz w:val="18"/>
-                <w:szCs w:val="18"/>
-              </w:rPr>
-            </w:pPr>
-            <w:r>
-              <w:rPr>
-                <w:rFonts w:asciiTheme="minorHAnsi" w:hAnsiTheme="minorHAnsi" w:cstheme="minorHAnsi"/>
-                <w:b/>
-                <w:color w:val="404040"/>
-                <w:sz w:val="18"/>
-                <w:szCs w:val="18"/>
-              </w:rPr>
-              <w:t>Some Things</w:t>
-            </w:r>
-          </w:p>
-        </w:tc>
-        <w:tc>
-          <w:tcPr>
-            <w:tcW w:w="1600" w:type="dxa"/>
-            <w:tcBorders>
-              <w:top w:val="single" w:sz="4" w:space="0" w:color="A5A5A5" w:themeColor="accent3"/>
-            </w:tcBorders>
-          </w:tcPr>
-          <w:p>
-            <w:pPr>
-              <w:pStyle w:val="TableParagraph"/>
-              <w:spacing w:before="10"/>
-              <w:ind w:left="-109" w:right="-102" w:hanging="1"/>
-              <w:jc w:val="center"/>
-              <w:rPr>
-                <w:rFonts w:asciiTheme="minorHAnsi" w:hAnsiTheme="minorHAnsi" w:cstheme="minorHAnsi"/>
-                <w:b/>
-                <w:sz w:val="18"/>
-                <w:szCs w:val="18"/>
-              </w:rPr>
-            </w:pPr>
-          </w:p>
-        </w:tc>
-        <w:tc>
-          <w:tcPr>
-            <w:tcW w:w="1600" w:type="dxa"/>
-            <w:tcBorders>
-              <w:top w:val="single" w:sz="4" w:space="0" w:color="A5A5A5" w:themeColor="accent3"/>
-            </w:tcBorders>
-            <w:shd w:val="clear" w:color="auto" w:fill="D9D9D9" w:themeFill="background1" w:themeFillShade="D9"/>
-          </w:tcPr>
-          <w:p>
-            <w:pPr>
-              <w:pStyle w:val="TableParagraph"/>
-              <w:spacing w:before="10"/>
-              <w:ind w:left="-109" w:right="-102" w:hanging="1"/>
-              <w:jc w:val="center"/>
-              <w:rPr>
-                <w:rFonts w:asciiTheme="minorHAnsi" w:hAnsiTheme="minorHAnsi" w:cstheme="minorHAnsi"/>
-                <w:b/>
-                <w:sz w:val="18"/>
-                <w:szCs w:val="18"/>
-              </w:rPr>
-            </w:pPr>
-          </w:p>
-        </w:tc>
-        <w:tc>
-          <w:tcPr>
-            <w:tcW w:w="1426" w:type="dxa"/>
-            <w:tcBorders>
-              <w:top w:val="single" w:sz="4" w:space="0" w:color="A5A5A5" w:themeColor="accent3"/>
+              <w:bottom w:val="nil"/>
             </w:tcBorders>
           </w:tcPr>
           <w:p>
@@ -295,7 +193,7 @@
               <w:ind w:left="-20" w:right="-102" w:firstLine="52"/>
               <w:jc w:val="center"/>
               <w:rPr>
-                <w:rFonts w:asciiTheme="minorHAnsi" w:hAnsiTheme="minorHAnsi" w:cstheme="minorHAnsi"/>
+                <w:rFonts w:ascii="BC Sans" w:hAnsi="BC Sans" w:cstheme="minorHAnsi"/>
                 <w:b/>
                 <w:sz w:val="18"/>
                 <w:szCs w:val="18"/>
@@ -308,6 +206,7 @@
             <w:tcW w:w="1427" w:type="dxa"/>
             <w:tcBorders>
               <w:top w:val="single" w:sz="4" w:space="0" w:color="A5A5A5" w:themeColor="accent3"/>
+              <w:bottom w:val="nil"/>
             </w:tcBorders>
             <w:shd w:val="clear" w:color="auto" w:fill="D9D9D9" w:themeFill="background1" w:themeFillShade="D9"/>
           </w:tcPr>
@@ -318,19 +217,49 @@
               <w:ind w:left="-20" w:right="-102" w:firstLine="52"/>
               <w:jc w:val="center"/>
               <w:rPr>
-                <w:rFonts w:asciiTheme="minorHAnsi" w:hAnsiTheme="minorHAnsi" w:cstheme="minorHAnsi"/>
+                <w:rFonts w:ascii="BC Sans" w:hAnsi="BC Sans" w:cstheme="minorHAnsi"/>
                 <w:b/>
                 <w:sz w:val="18"/>
                 <w:szCs w:val="18"/>
               </w:rPr>
             </w:pPr>
-          </w:p>
-        </w:tc>
-        <w:tc>
-          <w:tcPr>
-            <w:tcW w:w="1427" w:type="dxa"/>
+            <w:r>
+              <w:rPr>
+                <w:rFonts w:ascii="BC Sans" w:hAnsi="BC Sans" w:cstheme="minorHAnsi"/>
+                <w:b/>
+                <w:sz w:val="18"/>
+                <w:szCs w:val="18"/>
+              </w:rPr>
+              <w:t xml:space="preserve">Total Recoveries </w:t>
+            </w:r>
+            <w:proofErr w:type="gramStart"/>
+            <w:r>
+              <w:rPr>
+                <w:rFonts w:ascii="BC Sans" w:hAnsi="BC Sans" w:cstheme="minorHAnsi"/>
+                <w:b/>
+                <w:sz w:val="18"/>
+                <w:szCs w:val="18"/>
+              </w:rPr>
+              <w:t>For</w:t>
+            </w:r>
+            <w:proofErr w:type="gramEnd"/>
+            <w:r>
+              <w:rPr>
+                <w:rFonts w:ascii="BC Sans" w:hAnsi="BC Sans" w:cstheme="minorHAnsi"/>
+                <w:b/>
+                <w:sz w:val="18"/>
+                <w:szCs w:val="18"/>
+              </w:rPr>
+              <w:t xml:space="preserve"> Projects</w:t>
+            </w:r>
+          </w:p>
+        </w:tc>
+        <w:tc>
+          <w:tcPr>
+            <w:tcW w:w="1426" w:type="dxa"/>
             <w:tcBorders>
               <w:top w:val="single" w:sz="4" w:space="0" w:color="A5A5A5" w:themeColor="accent3"/>
+              <w:bottom w:val="nil"/>
             </w:tcBorders>
           </w:tcPr>
           <w:p>
@@ -340,12 +269,21 @@
               <w:ind w:left="-20" w:right="-102" w:firstLine="52"/>
               <w:jc w:val="center"/>
               <w:rPr>
-                <w:rFonts w:asciiTheme="minorHAnsi" w:hAnsiTheme="minorHAnsi" w:cstheme="minorHAnsi"/>
+                <w:rFonts w:ascii="BC Sans" w:hAnsi="BC Sans" w:cstheme="minorHAnsi"/>
                 <w:b/>
                 <w:sz w:val="18"/>
                 <w:szCs w:val="18"/>
               </w:rPr>
             </w:pPr>
+            <w:r>
+              <w:rPr>
+                <w:rFonts w:ascii="BC Sans" w:hAnsi="BC Sans" w:cstheme="minorHAnsi"/>
+                <w:b/>
+                <w:sz w:val="18"/>
+                <w:szCs w:val="18"/>
+              </w:rPr>
+              <w:t>Less All Project Expenses</w:t>
+            </w:r>
           </w:p>
         </w:tc>
         <w:tc>
@@ -353,6 +291,7 @@
             <w:tcW w:w="1427" w:type="dxa"/>
             <w:tcBorders>
               <w:top w:val="single" w:sz="4" w:space="0" w:color="A5A5A5" w:themeColor="accent3"/>
+              <w:bottom w:val="nil"/>
             </w:tcBorders>
             <w:shd w:val="clear" w:color="auto" w:fill="D9D9D9" w:themeFill="background1" w:themeFillShade="D9"/>
           </w:tcPr>
@@ -363,19 +302,29 @@
               <w:ind w:left="-20" w:right="-102" w:firstLine="52"/>
               <w:jc w:val="center"/>
               <w:rPr>
-                <w:rFonts w:asciiTheme="minorHAnsi" w:hAnsiTheme="minorHAnsi" w:cstheme="minorHAnsi"/>
+                <w:rFonts w:ascii="BC Sans" w:hAnsi="BC Sans" w:cstheme="minorHAnsi"/>
                 <w:b/>
                 <w:sz w:val="18"/>
                 <w:szCs w:val="18"/>
               </w:rPr>
             </w:pPr>
-          </w:p>
-        </w:tc>
-        <w:tc>
-          <w:tcPr>
-            <w:tcW w:w="1426" w:type="dxa"/>
+            <w:r>
+              <w:rPr>
+                <w:rFonts w:ascii="BC Sans" w:hAnsi="BC Sans" w:cstheme="minorHAnsi"/>
+                <w:b/>
+                <w:sz w:val="18"/>
+                <w:szCs w:val="18"/>
+              </w:rPr>
+              <w:t>Net Recoveries</w:t>
+            </w:r>
+          </w:p>
+        </w:tc>
+        <w:tc>
+          <w:tcPr>
+            <w:tcW w:w="1427" w:type="dxa"/>
             <w:tcBorders>
               <w:top w:val="single" w:sz="4" w:space="0" w:color="A5A5A5" w:themeColor="accent3"/>
+              <w:bottom w:val="nil"/>
             </w:tcBorders>
           </w:tcPr>
           <w:p>
@@ -385,12 +334,21 @@
               <w:ind w:left="-20" w:right="-102" w:firstLine="52"/>
               <w:jc w:val="center"/>
               <w:rPr>
-                <w:rFonts w:asciiTheme="minorHAnsi" w:hAnsiTheme="minorHAnsi" w:cstheme="minorHAnsi"/>
+                <w:rFonts w:ascii="BC Sans" w:hAnsi="BC Sans" w:cstheme="minorHAnsi"/>
                 <w:b/>
                 <w:sz w:val="18"/>
                 <w:szCs w:val="18"/>
               </w:rPr>
             </w:pPr>
+            <w:r>
+              <w:rPr>
+                <w:rFonts w:ascii="BC Sans" w:hAnsi="BC Sans" w:cstheme="minorHAnsi"/>
+                <w:b/>
+                <w:sz w:val="18"/>
+                <w:szCs w:val="18"/>
+              </w:rPr>
+              <w:t>Recovered To Date</w:t>
+            </w:r>
           </w:p>
         </w:tc>
         <w:tc>
@@ -398,6 +356,7 @@
             <w:tcW w:w="1427" w:type="dxa"/>
             <w:tcBorders>
               <w:top w:val="single" w:sz="4" w:space="0" w:color="A5A5A5" w:themeColor="accent3"/>
+              <w:bottom w:val="nil"/>
             </w:tcBorders>
             <w:shd w:val="clear" w:color="auto" w:fill="D9D9D9" w:themeFill="background1" w:themeFillShade="D9"/>
           </w:tcPr>
@@ -408,57 +367,21 @@
               <w:ind w:left="-20" w:right="-102" w:firstLine="52"/>
               <w:jc w:val="center"/>
               <w:rPr>
-                <w:rFonts w:asciiTheme="minorHAnsi" w:hAnsiTheme="minorHAnsi" w:cstheme="minorHAnsi"/>
+                <w:rFonts w:ascii="BC Sans" w:hAnsi="BC Sans" w:cstheme="minorHAnsi"/>
                 <w:b/>
                 <w:sz w:val="18"/>
                 <w:szCs w:val="18"/>
               </w:rPr>
             </w:pPr>
-          </w:p>
-        </w:tc>
-        <w:tc>
-          <w:tcPr>
-            <w:tcW w:w="1427" w:type="dxa"/>
-            <w:tcBorders>
-              <w:top w:val="single" w:sz="4" w:space="0" w:color="A5A5A5" w:themeColor="accent3"/>
-            </w:tcBorders>
-          </w:tcPr>
-          <w:p>
-            <w:pPr>
-              <w:pStyle w:val="TableParagraph"/>
-              <w:spacing w:before="10"/>
-              <w:ind w:left="-20" w:right="-102" w:firstLine="52"/>
-              <w:jc w:val="center"/>
-              <w:rPr>
-                <w:rFonts w:asciiTheme="minorHAnsi" w:hAnsiTheme="minorHAnsi" w:cstheme="minorHAnsi"/>
+            <w:r>
+              <w:rPr>
+                <w:rFonts w:ascii="BC Sans" w:hAnsi="BC Sans" w:cstheme="minorHAnsi"/>
                 <w:b/>
                 <w:sz w:val="18"/>
                 <w:szCs w:val="18"/>
               </w:rPr>
-            </w:pPr>
-          </w:p>
-        </w:tc>
-        <w:tc>
-          <w:tcPr>
-            <w:tcW w:w="1427" w:type="dxa"/>
-            <w:tcBorders>
-              <w:top w:val="single" w:sz="4" w:space="0" w:color="A5A5A5" w:themeColor="accent3"/>
-            </w:tcBorders>
-            <w:shd w:val="clear" w:color="auto" w:fill="D9D9D9" w:themeFill="background1" w:themeFillShade="D9"/>
-          </w:tcPr>
-          <w:p>
-            <w:pPr>
-              <w:pStyle w:val="TableParagraph"/>
-              <w:spacing w:before="10"/>
-              <w:ind w:left="-20" w:right="-102" w:firstLine="52"/>
-              <w:jc w:val="center"/>
-              <w:rPr>
-                <w:rFonts w:asciiTheme="minorHAnsi" w:hAnsiTheme="minorHAnsi" w:cstheme="minorHAnsi"/>
-                <w:b/>
-                <w:sz w:val="18"/>
-                <w:szCs w:val="18"/>
-              </w:rPr>
-            </w:pPr>
+              <w:t>Remaining Recoveries</w:t>
+            </w:r>
           </w:p>
         </w:tc>
       </w:tr>
@@ -468,25 +391,30 @@
         </w:trPr>
         <w:tc>
           <w:tcPr>
-            <w:tcW w:w="2547" w:type="dxa"/>
+            <w:tcW w:w="18760" w:type="dxa"/>
+            <w:gridSpan w:val="7"/>
+            <w:tcBorders>
+              <w:top w:val="nil"/>
+              <w:bottom w:val="nil"/>
+            </w:tcBorders>
+            <w:shd w:val="clear" w:color="auto" w:fill="AEAAAA" w:themeFill="background2" w:themeFillShade="BF"/>
             <w:vAlign w:val="center"/>
           </w:tcPr>
           <w:p>
             <w:pPr>
-              <w:pStyle w:val="TableParagraph"/>
-              <w:spacing w:before="11"/>
-              <w:ind w:left="55" w:right="0"/>
-              <w:jc w:val="left"/>
-              <w:rPr>
-                <w:rFonts w:asciiTheme="minorHAnsi" w:hAnsiTheme="minorHAnsi" w:cstheme="minorHAnsi"/>
-                <w:color w:val="000000" w:themeColor="text1"/>
-                <w:sz w:val="17"/>
-                <w:szCs w:val="17"/>
-              </w:rPr>
-            </w:pPr>
-            <w:r>
-              <w:rPr>
-                <w:rFonts w:asciiTheme="minorHAnsi" w:hAnsiTheme="minorHAnsi" w:cstheme="minorHAnsi"/>
+              <w:pStyle w:val="BodyText"/>
+              <w:spacing w:before="56"/>
+              <w:ind w:right="-367"/>
+              <w:rPr>
+                <w:rFonts w:ascii="BC Sans" w:hAnsi="BC Sans" w:cstheme="minorHAnsi"/>
+                <w:color w:val="000000" w:themeColor="text1"/>
+                <w:sz w:val="17"/>
+                <w:szCs w:val="17"/>
+              </w:rPr>
+            </w:pPr>
+            <w:r>
+              <w:rPr>
+                <w:rFonts w:ascii="BC Sans" w:hAnsi="BC Sans" w:cstheme="minorHAnsi"/>
                 <w:color w:val="000000" w:themeColor="text1"/>
                 <w:sz w:val="17"/>
                 <w:szCs w:val="17"/>
@@ -497,35 +425,17 @@
             <w:proofErr w:type="gramStart"/>
             <w:r>
               <w:rPr>
-                <w:rFonts w:asciiTheme="minorHAnsi" w:hAnsiTheme="minorHAnsi" w:cstheme="minorHAnsi"/>
-                <w:color w:val="000000" w:themeColor="text1"/>
-                <w:sz w:val="17"/>
-                <w:szCs w:val="17"/>
-              </w:rPr>
-              <w:t>p</w:t>
-            </w:r>
-            <w:r>
-              <w:rPr>
-                <w:rFonts w:asciiTheme="minorHAnsi" w:hAnsiTheme="minorHAnsi" w:cstheme="minorHAnsi"/>
-                <w:color w:val="000000" w:themeColor="text1"/>
-                <w:sz w:val="17"/>
-                <w:szCs w:val="17"/>
-              </w:rPr>
-              <w:t>.</w:t>
-            </w:r>
-            <w:r>
-              <w:rPr>
-                <w:rFonts w:asciiTheme="minorHAnsi" w:hAnsiTheme="minorHAnsi" w:cstheme="minorHAnsi"/>
-                <w:color w:val="000000" w:themeColor="text1"/>
-                <w:sz w:val="17"/>
-                <w:szCs w:val="17"/>
-              </w:rPr>
-              <w:t>project</w:t>
+                <w:rFonts w:ascii="BC Sans" w:hAnsi="BC Sans" w:cstheme="minorHAnsi"/>
+                <w:color w:val="000000" w:themeColor="text1"/>
+                <w:sz w:val="17"/>
+                <w:szCs w:val="17"/>
+              </w:rPr>
+              <w:t>r.portfolio</w:t>
             </w:r>
             <w:proofErr w:type="gramEnd"/>
             <w:r>
               <w:rPr>
-                <w:rFonts w:asciiTheme="minorHAnsi" w:hAnsiTheme="minorHAnsi" w:cstheme="minorHAnsi"/>
+                <w:rFonts w:ascii="BC Sans" w:hAnsi="BC Sans" w:cstheme="minorHAnsi"/>
                 <w:color w:val="000000" w:themeColor="text1"/>
                 <w:sz w:val="17"/>
                 <w:szCs w:val="17"/>
@@ -535,227 +445,13 @@
             <w:proofErr w:type="spellEnd"/>
             <w:r>
               <w:rPr>
-                <w:rFonts w:asciiTheme="minorHAnsi" w:hAnsiTheme="minorHAnsi" w:cstheme="minorHAnsi"/>
+                <w:rFonts w:ascii="BC Sans" w:hAnsi="BC Sans" w:cstheme="minorHAnsi"/>
                 <w:color w:val="000000" w:themeColor="text1"/>
                 <w:sz w:val="17"/>
                 <w:szCs w:val="17"/>
               </w:rPr>
               <w:t>}</w:t>
             </w:r>
-          </w:p>
-        </w:tc>
-        <w:tc>
-          <w:tcPr>
-            <w:tcW w:w="1599" w:type="dxa"/>
-            <w:vAlign w:val="center"/>
-          </w:tcPr>
-          <w:p>
-            <w:pPr>
-              <w:pStyle w:val="TableParagraph"/>
-              <w:spacing w:before="11"/>
-              <w:ind w:left="-105" w:right="0"/>
-              <w:rPr>
-                <w:rFonts w:asciiTheme="minorHAnsi" w:hAnsiTheme="minorHAnsi" w:cstheme="minorHAnsi"/>
-                <w:color w:val="000000" w:themeColor="text1"/>
-                <w:sz w:val="17"/>
-                <w:szCs w:val="17"/>
-              </w:rPr>
-            </w:pPr>
-          </w:p>
-        </w:tc>
-        <w:tc>
-          <w:tcPr>
-            <w:tcW w:w="1600" w:type="dxa"/>
-            <w:vAlign w:val="center"/>
-          </w:tcPr>
-          <w:p>
-            <w:pPr>
-              <w:pStyle w:val="TableParagraph"/>
-              <w:spacing w:before="11"/>
-              <w:ind w:left="-105" w:right="0"/>
-              <w:rPr>
-                <w:rFonts w:asciiTheme="minorHAnsi" w:hAnsiTheme="minorHAnsi" w:cstheme="minorHAnsi"/>
-                <w:color w:val="000000" w:themeColor="text1"/>
-                <w:sz w:val="17"/>
-                <w:szCs w:val="17"/>
-              </w:rPr>
-            </w:pPr>
-          </w:p>
-        </w:tc>
-        <w:tc>
-          <w:tcPr>
-            <w:tcW w:w="1600" w:type="dxa"/>
-            <w:shd w:val="clear" w:color="auto" w:fill="D9D9D9" w:themeFill="background1" w:themeFillShade="D9"/>
-            <w:vAlign w:val="center"/>
-          </w:tcPr>
-          <w:p>
-            <w:pPr>
-              <w:pStyle w:val="TableParagraph"/>
-              <w:spacing w:before="11"/>
-              <w:ind w:left="-105" w:right="0"/>
-              <w:rPr>
-                <w:rFonts w:asciiTheme="minorHAnsi" w:hAnsiTheme="minorHAnsi" w:cstheme="minorHAnsi"/>
-                <w:color w:val="000000" w:themeColor="text1"/>
-                <w:sz w:val="17"/>
-                <w:szCs w:val="17"/>
-              </w:rPr>
-            </w:pPr>
-          </w:p>
-        </w:tc>
-        <w:tc>
-          <w:tcPr>
-            <w:tcW w:w="1426" w:type="dxa"/>
-            <w:vAlign w:val="center"/>
-          </w:tcPr>
-          <w:p>
-            <w:pPr>
-              <w:pStyle w:val="TableParagraph"/>
-              <w:spacing w:before="11"/>
-              <w:ind w:left="-105" w:right="0"/>
-              <w:rPr>
-                <w:rFonts w:asciiTheme="minorHAnsi" w:hAnsiTheme="minorHAnsi" w:cstheme="minorHAnsi"/>
-                <w:color w:val="000000" w:themeColor="text1"/>
-                <w:sz w:val="17"/>
-                <w:szCs w:val="17"/>
-              </w:rPr>
-            </w:pPr>
-          </w:p>
-        </w:tc>
-        <w:tc>
-          <w:tcPr>
-            <w:tcW w:w="1427" w:type="dxa"/>
-            <w:shd w:val="clear" w:color="auto" w:fill="D9D9D9" w:themeFill="background1" w:themeFillShade="D9"/>
-            <w:vAlign w:val="center"/>
-          </w:tcPr>
-          <w:p>
-            <w:pPr>
-              <w:pStyle w:val="TableParagraph"/>
-              <w:spacing w:before="11"/>
-              <w:ind w:left="-105" w:right="0"/>
-              <w:rPr>
-                <w:rFonts w:asciiTheme="minorHAnsi" w:hAnsiTheme="minorHAnsi" w:cstheme="minorHAnsi"/>
-                <w:color w:val="000000" w:themeColor="text1"/>
-                <w:sz w:val="17"/>
-                <w:szCs w:val="17"/>
-              </w:rPr>
-            </w:pPr>
-          </w:p>
-        </w:tc>
-        <w:tc>
-          <w:tcPr>
-            <w:tcW w:w="1427" w:type="dxa"/>
-            <w:vAlign w:val="center"/>
-          </w:tcPr>
-          <w:p>
-            <w:pPr>
-              <w:pStyle w:val="TableParagraph"/>
-              <w:spacing w:before="11"/>
-              <w:ind w:left="-105" w:right="0"/>
-              <w:rPr>
-                <w:rFonts w:asciiTheme="minorHAnsi" w:hAnsiTheme="minorHAnsi" w:cstheme="minorHAnsi"/>
-                <w:color w:val="000000" w:themeColor="text1"/>
-                <w:sz w:val="17"/>
-                <w:szCs w:val="17"/>
-              </w:rPr>
-            </w:pPr>
-          </w:p>
-        </w:tc>
-        <w:tc>
-          <w:tcPr>
-            <w:tcW w:w="1427" w:type="dxa"/>
-            <w:shd w:val="clear" w:color="auto" w:fill="D9D9D9" w:themeFill="background1" w:themeFillShade="D9"/>
-            <w:vAlign w:val="center"/>
-          </w:tcPr>
-          <w:p>
-            <w:pPr>
-              <w:pStyle w:val="TableParagraph"/>
-              <w:spacing w:before="11"/>
-              <w:ind w:left="-105" w:right="0"/>
-              <w:rPr>
-                <w:rFonts w:asciiTheme="minorHAnsi" w:hAnsiTheme="minorHAnsi" w:cstheme="minorHAnsi"/>
-                <w:color w:val="000000" w:themeColor="text1"/>
-                <w:sz w:val="17"/>
-                <w:szCs w:val="17"/>
-              </w:rPr>
-            </w:pPr>
-          </w:p>
-        </w:tc>
-        <w:tc>
-          <w:tcPr>
-            <w:tcW w:w="1426" w:type="dxa"/>
-            <w:vAlign w:val="center"/>
-          </w:tcPr>
-          <w:p>
-            <w:pPr>
-              <w:pStyle w:val="TableParagraph"/>
-              <w:spacing w:before="11"/>
-              <w:ind w:left="-105" w:right="0"/>
-              <w:rPr>
-                <w:rFonts w:asciiTheme="minorHAnsi" w:hAnsiTheme="minorHAnsi" w:cstheme="minorHAnsi"/>
-                <w:color w:val="000000" w:themeColor="text1"/>
-                <w:sz w:val="17"/>
-                <w:szCs w:val="17"/>
-              </w:rPr>
-            </w:pPr>
-          </w:p>
-        </w:tc>
-        <w:tc>
-          <w:tcPr>
-            <w:tcW w:w="1427" w:type="dxa"/>
-            <w:shd w:val="clear" w:color="auto" w:fill="D9D9D9" w:themeFill="background1" w:themeFillShade="D9"/>
-            <w:vAlign w:val="center"/>
-          </w:tcPr>
-          <w:p>
-            <w:pPr>
-              <w:pStyle w:val="TableParagraph"/>
-              <w:spacing w:before="11"/>
-              <w:ind w:left="-105" w:right="0"/>
-              <w:rPr>
-                <w:rFonts w:asciiTheme="minorHAnsi" w:hAnsiTheme="minorHAnsi" w:cstheme="minorHAnsi"/>
-                <w:color w:val="000000" w:themeColor="text1"/>
-                <w:sz w:val="17"/>
-                <w:szCs w:val="17"/>
-              </w:rPr>
-            </w:pPr>
-          </w:p>
-        </w:tc>
-        <w:tc>
-          <w:tcPr>
-            <w:tcW w:w="1427" w:type="dxa"/>
-            <w:vAlign w:val="center"/>
-          </w:tcPr>
-          <w:p>
-            <w:pPr>
-              <w:pStyle w:val="TableParagraph"/>
-              <w:spacing w:before="11"/>
-              <w:ind w:left="-105" w:right="0"/>
-              <w:rPr>
-                <w:rFonts w:asciiTheme="minorHAnsi" w:hAnsiTheme="minorHAnsi" w:cstheme="minorHAnsi"/>
-                <w:color w:val="000000" w:themeColor="text1"/>
-                <w:sz w:val="17"/>
-                <w:szCs w:val="17"/>
-              </w:rPr>
-            </w:pPr>
-          </w:p>
-        </w:tc>
-        <w:tc>
-          <w:tcPr>
-            <w:tcW w:w="1427" w:type="dxa"/>
-            <w:shd w:val="clear" w:color="auto" w:fill="D9D9D9" w:themeFill="background1" w:themeFillShade="D9"/>
-            <w:vAlign w:val="center"/>
-          </w:tcPr>
-          <w:p>
-            <w:pPr>
-              <w:pStyle w:val="TableParagraph"/>
-              <w:spacing w:before="11"/>
-              <w:ind w:left="-105" w:right="0"/>
-              <w:rPr>
-                <w:rFonts w:asciiTheme="minorHAnsi" w:hAnsiTheme="minorHAnsi" w:cstheme="minorHAnsi"/>
-                <w:color w:val="000000" w:themeColor="text1"/>
-                <w:sz w:val="17"/>
-                <w:szCs w:val="17"/>
-              </w:rPr>
-            </w:pPr>
           </w:p>
         </w:tc>
       </w:tr>
@@ -766,262 +462,427 @@
         <w:tc>
           <w:tcPr>
             <w:tcW w:w="2547" w:type="dxa"/>
+            <w:tcBorders>
+              <w:top w:val="nil"/>
+              <w:bottom w:val="single" w:sz="4" w:space="0" w:color="BFBFBF" w:themeColor="background1" w:themeShade="BF"/>
+            </w:tcBorders>
             <w:vAlign w:val="center"/>
           </w:tcPr>
           <w:p>
             <w:pPr>
               <w:pStyle w:val="TableParagraph"/>
-              <w:spacing w:before="14"/>
+              <w:spacing w:before="11"/>
               <w:ind w:left="55" w:right="0"/>
               <w:jc w:val="left"/>
               <w:rPr>
-                <w:rFonts w:asciiTheme="minorHAnsi" w:hAnsiTheme="minorHAnsi" w:cstheme="minorHAnsi"/>
-                <w:color w:val="000000" w:themeColor="text1"/>
-                <w:sz w:val="17"/>
-                <w:szCs w:val="17"/>
-              </w:rPr>
-            </w:pPr>
-            <w:r>
-              <w:rPr>
-                <w:rFonts w:asciiTheme="minorHAnsi" w:hAnsiTheme="minorHAnsi" w:cstheme="minorHAnsi"/>
+                <w:rFonts w:ascii="BC Sans" w:hAnsi="BC Sans" w:cstheme="minorHAnsi"/>
+                <w:color w:val="000000" w:themeColor="text1"/>
+                <w:sz w:val="17"/>
+                <w:szCs w:val="17"/>
+              </w:rPr>
+            </w:pPr>
+            <w:r>
+              <w:rPr>
+                <w:rFonts w:ascii="BC Sans" w:hAnsi="BC Sans" w:cstheme="minorHAnsi"/>
                 <w:color w:val="000000" w:themeColor="text1"/>
                 <w:sz w:val="17"/>
                 <w:szCs w:val="17"/>
               </w:rPr>
               <w:t>{$</w:t>
             </w:r>
-            <w:r>
-              <w:rPr>
-                <w:rFonts w:asciiTheme="minorHAnsi" w:hAnsiTheme="minorHAnsi" w:cstheme="minorHAnsi"/>
-                <w:color w:val="000000" w:themeColor="text1"/>
-                <w:sz w:val="17"/>
-                <w:szCs w:val="17"/>
-              </w:rPr>
-              <w:t>p</w:t>
-            </w:r>
-            <w:r>
-              <w:rPr>
-                <w:rFonts w:asciiTheme="minorHAnsi" w:hAnsiTheme="minorHAnsi" w:cstheme="minorHAnsi"/>
-                <w:color w:val="000000" w:themeColor="text1"/>
-                <w:sz w:val="17"/>
-                <w:szCs w:val="17"/>
-              </w:rPr>
-              <w:t>1}</w:t>
-            </w:r>
-          </w:p>
-        </w:tc>
-        <w:tc>
-          <w:tcPr>
-            <w:tcW w:w="1599" w:type="dxa"/>
+            <w:proofErr w:type="spellStart"/>
+            <w:proofErr w:type="gramStart"/>
+            <w:r>
+              <w:rPr>
+                <w:rFonts w:ascii="BC Sans" w:hAnsi="BC Sans" w:cstheme="minorHAnsi"/>
+                <w:color w:val="000000" w:themeColor="text1"/>
+                <w:sz w:val="17"/>
+                <w:szCs w:val="17"/>
+              </w:rPr>
+              <w:t>rp.project</w:t>
+            </w:r>
+            <w:proofErr w:type="gramEnd"/>
+            <w:r>
+              <w:rPr>
+                <w:rFonts w:ascii="BC Sans" w:hAnsi="BC Sans" w:cstheme="minorHAnsi"/>
+                <w:color w:val="000000" w:themeColor="text1"/>
+                <w:sz w:val="17"/>
+                <w:szCs w:val="17"/>
+              </w:rPr>
+              <w:t>_number</w:t>
+            </w:r>
+            <w:proofErr w:type="spellEnd"/>
+            <w:r>
+              <w:rPr>
+                <w:rFonts w:ascii="BC Sans" w:hAnsi="BC Sans" w:cstheme="minorHAnsi"/>
+                <w:color w:val="000000" w:themeColor="text1"/>
+                <w:sz w:val="17"/>
+                <w:szCs w:val="17"/>
+              </w:rPr>
+              <w:t>}</w:t>
+            </w:r>
+          </w:p>
+        </w:tc>
+        <w:tc>
+          <w:tcPr>
+            <w:tcW w:w="9079" w:type="dxa"/>
+            <w:tcBorders>
+              <w:top w:val="nil"/>
+              <w:bottom w:val="single" w:sz="4" w:space="0" w:color="BFBFBF" w:themeColor="background1" w:themeShade="BF"/>
+            </w:tcBorders>
             <w:vAlign w:val="center"/>
           </w:tcPr>
           <w:p>
             <w:pPr>
               <w:pStyle w:val="TableParagraph"/>
-              <w:spacing w:before="14"/>
+              <w:spacing w:before="11"/>
               <w:ind w:left="-105" w:right="0"/>
-              <w:rPr>
-                <w:rFonts w:asciiTheme="minorHAnsi" w:hAnsiTheme="minorHAnsi" w:cstheme="minorHAnsi"/>
-                <w:color w:val="000000" w:themeColor="text1"/>
-                <w:sz w:val="17"/>
-                <w:szCs w:val="17"/>
-              </w:rPr>
-            </w:pPr>
-          </w:p>
-        </w:tc>
-        <w:tc>
-          <w:tcPr>
-            <w:tcW w:w="1600" w:type="dxa"/>
-            <w:vAlign w:val="center"/>
-          </w:tcPr>
-          <w:p>
-            <w:pPr>
-              <w:pStyle w:val="TableParagraph"/>
-              <w:spacing w:before="14"/>
-              <w:ind w:left="-105" w:right="0"/>
-              <w:rPr>
-                <w:rFonts w:asciiTheme="minorHAnsi" w:hAnsiTheme="minorHAnsi" w:cstheme="minorHAnsi"/>
-                <w:color w:val="000000" w:themeColor="text1"/>
-                <w:sz w:val="17"/>
-                <w:szCs w:val="17"/>
-              </w:rPr>
-            </w:pPr>
-          </w:p>
-        </w:tc>
-        <w:tc>
-          <w:tcPr>
-            <w:tcW w:w="1600" w:type="dxa"/>
+              <w:jc w:val="left"/>
+              <w:rPr>
+                <w:rFonts w:ascii="BC Sans" w:hAnsi="BC Sans" w:cstheme="minorHAnsi"/>
+                <w:color w:val="000000" w:themeColor="text1"/>
+                <w:sz w:val="17"/>
+                <w:szCs w:val="17"/>
+              </w:rPr>
+            </w:pPr>
+            <w:r>
+              <w:rPr>
+                <w:rFonts w:ascii="BC Sans" w:hAnsi="BC Sans" w:cstheme="minorHAnsi"/>
+                <w:color w:val="000000" w:themeColor="text1"/>
+                <w:sz w:val="17"/>
+                <w:szCs w:val="17"/>
+              </w:rPr>
+              <w:t>{$</w:t>
+            </w:r>
+            <w:proofErr w:type="spellStart"/>
+            <w:proofErr w:type="gramStart"/>
+            <w:r>
+              <w:rPr>
+                <w:rFonts w:ascii="BC Sans" w:hAnsi="BC Sans" w:cstheme="minorHAnsi"/>
+                <w:color w:val="000000" w:themeColor="text1"/>
+                <w:sz w:val="17"/>
+                <w:szCs w:val="17"/>
+              </w:rPr>
+              <w:t>rp.project</w:t>
+            </w:r>
+            <w:proofErr w:type="gramEnd"/>
+            <w:r>
+              <w:rPr>
+                <w:rFonts w:ascii="BC Sans" w:hAnsi="BC Sans" w:cstheme="minorHAnsi"/>
+                <w:color w:val="000000" w:themeColor="text1"/>
+                <w:sz w:val="17"/>
+                <w:szCs w:val="17"/>
+              </w:rPr>
+              <w:t>_name</w:t>
+            </w:r>
+            <w:proofErr w:type="spellEnd"/>
+            <w:r>
+              <w:rPr>
+                <w:rFonts w:ascii="BC Sans" w:hAnsi="BC Sans" w:cstheme="minorHAnsi"/>
+                <w:color w:val="000000" w:themeColor="text1"/>
+                <w:sz w:val="17"/>
+                <w:szCs w:val="17"/>
+              </w:rPr>
+              <w:t>}</w:t>
+            </w:r>
+          </w:p>
+        </w:tc>
+        <w:tc>
+          <w:tcPr>
+            <w:tcW w:w="1427" w:type="dxa"/>
+            <w:tcBorders>
+              <w:top w:val="nil"/>
+              <w:bottom w:val="single" w:sz="4" w:space="0" w:color="BFBFBF" w:themeColor="background1" w:themeShade="BF"/>
+            </w:tcBorders>
             <w:shd w:val="clear" w:color="auto" w:fill="D9D9D9" w:themeFill="background1" w:themeFillShade="D9"/>
             <w:vAlign w:val="center"/>
           </w:tcPr>
           <w:p>
             <w:pPr>
               <w:pStyle w:val="TableParagraph"/>
-              <w:spacing w:before="14"/>
+              <w:spacing w:before="11"/>
               <w:ind w:left="-105" w:right="0"/>
               <w:rPr>
-                <w:rFonts w:asciiTheme="minorHAnsi" w:hAnsiTheme="minorHAnsi" w:cstheme="minorHAnsi"/>
-                <w:color w:val="000000" w:themeColor="text1"/>
-                <w:sz w:val="17"/>
-                <w:szCs w:val="17"/>
-              </w:rPr>
-            </w:pPr>
+                <w:rFonts w:ascii="BC Sans" w:hAnsi="BC Sans" w:cstheme="minorHAnsi"/>
+                <w:color w:val="000000" w:themeColor="text1"/>
+                <w:sz w:val="17"/>
+                <w:szCs w:val="17"/>
+              </w:rPr>
+            </w:pPr>
+            <w:r>
+              <w:rPr>
+                <w:rFonts w:ascii="BC Sans" w:hAnsi="BC Sans" w:cstheme="minorHAnsi"/>
+                <w:color w:val="000000" w:themeColor="text1"/>
+                <w:sz w:val="17"/>
+                <w:szCs w:val="17"/>
+              </w:rPr>
+              <w:t>{$</w:t>
+            </w:r>
+            <w:proofErr w:type="spellStart"/>
+            <w:proofErr w:type="gramStart"/>
+            <w:r>
+              <w:rPr>
+                <w:rFonts w:ascii="BC Sans" w:hAnsi="BC Sans" w:cstheme="minorHAnsi"/>
+                <w:color w:val="000000" w:themeColor="text1"/>
+                <w:sz w:val="17"/>
+                <w:szCs w:val="17"/>
+              </w:rPr>
+              <w:t>rp.total</w:t>
+            </w:r>
+            <w:proofErr w:type="gramEnd"/>
+            <w:r>
+              <w:rPr>
+                <w:rFonts w:ascii="BC Sans" w:hAnsi="BC Sans" w:cstheme="minorHAnsi"/>
+                <w:color w:val="000000" w:themeColor="text1"/>
+                <w:sz w:val="17"/>
+                <w:szCs w:val="17"/>
+              </w:rPr>
+              <w:t>_recoverable</w:t>
+            </w:r>
+            <w:proofErr w:type="spellEnd"/>
+            <w:r>
+              <w:rPr>
+                <w:rFonts w:ascii="BC Sans" w:hAnsi="BC Sans" w:cstheme="minorHAnsi"/>
+                <w:color w:val="000000" w:themeColor="text1"/>
+                <w:sz w:val="17"/>
+                <w:szCs w:val="17"/>
+              </w:rPr>
+              <w:t>}</w:t>
+            </w:r>
           </w:p>
         </w:tc>
         <w:tc>
           <w:tcPr>
             <w:tcW w:w="1426" w:type="dxa"/>
+            <w:tcBorders>
+              <w:top w:val="nil"/>
+              <w:bottom w:val="single" w:sz="4" w:space="0" w:color="BFBFBF" w:themeColor="background1" w:themeShade="BF"/>
+            </w:tcBorders>
             <w:vAlign w:val="center"/>
           </w:tcPr>
           <w:p>
             <w:pPr>
               <w:pStyle w:val="TableParagraph"/>
-              <w:spacing w:before="14"/>
+              <w:spacing w:before="11"/>
               <w:ind w:left="-105" w:right="0"/>
               <w:rPr>
-                <w:rFonts w:asciiTheme="minorHAnsi" w:hAnsiTheme="minorHAnsi" w:cstheme="minorHAnsi"/>
-                <w:color w:val="000000" w:themeColor="text1"/>
-                <w:sz w:val="17"/>
-                <w:szCs w:val="17"/>
-              </w:rPr>
-            </w:pPr>
+                <w:rFonts w:ascii="BC Sans" w:hAnsi="BC Sans" w:cstheme="minorHAnsi"/>
+                <w:sz w:val="17"/>
+                <w:szCs w:val="17"/>
+              </w:rPr>
+            </w:pPr>
+            <w:r>
+              <w:rPr>
+                <w:rFonts w:ascii="BC Sans" w:hAnsi="BC Sans" w:cstheme="minorHAnsi"/>
+                <w:sz w:val="17"/>
+                <w:szCs w:val="17"/>
+              </w:rPr>
+              <w:t>{$</w:t>
+            </w:r>
+            <w:proofErr w:type="spellStart"/>
+            <w:proofErr w:type="gramStart"/>
+            <w:r>
+              <w:rPr>
+                <w:rFonts w:ascii="BC Sans" w:hAnsi="BC Sans" w:cstheme="minorHAnsi"/>
+                <w:sz w:val="17"/>
+                <w:szCs w:val="17"/>
+              </w:rPr>
+              <w:t>rp.less</w:t>
+            </w:r>
+            <w:proofErr w:type="gramEnd"/>
+            <w:r>
+              <w:rPr>
+                <w:rFonts w:ascii="BC Sans" w:hAnsi="BC Sans" w:cstheme="minorHAnsi"/>
+                <w:sz w:val="17"/>
+                <w:szCs w:val="17"/>
+              </w:rPr>
+              <w:t>_expenses</w:t>
+            </w:r>
+            <w:proofErr w:type="spellEnd"/>
+            <w:r>
+              <w:rPr>
+                <w:rFonts w:ascii="BC Sans" w:hAnsi="BC Sans" w:cstheme="minorHAnsi"/>
+                <w:sz w:val="17"/>
+                <w:szCs w:val="17"/>
+              </w:rPr>
+              <w:t>}</w:t>
+            </w:r>
           </w:p>
         </w:tc>
         <w:tc>
           <w:tcPr>
             <w:tcW w:w="1427" w:type="dxa"/>
+            <w:tcBorders>
+              <w:top w:val="nil"/>
+              <w:bottom w:val="single" w:sz="4" w:space="0" w:color="BFBFBF" w:themeColor="background1" w:themeShade="BF"/>
+            </w:tcBorders>
+            <w:shd w:val="clear" w:color="auto" w:fill="E7E6E6" w:themeFill="background2"/>
+            <w:vAlign w:val="center"/>
+          </w:tcPr>
+          <w:p>
+            <w:pPr>
+              <w:pStyle w:val="TableParagraph"/>
+              <w:spacing w:before="11"/>
+              <w:ind w:left="-105" w:right="0"/>
+              <w:rPr>
+                <w:rFonts w:ascii="BC Sans" w:hAnsi="BC Sans" w:cstheme="minorHAnsi"/>
+                <w:sz w:val="17"/>
+                <w:szCs w:val="17"/>
+              </w:rPr>
+            </w:pPr>
+            <w:r>
+              <w:rPr>
+                <w:rFonts w:ascii="BC Sans" w:hAnsi="BC Sans" w:cstheme="minorHAnsi"/>
+                <w:sz w:val="17"/>
+                <w:szCs w:val="17"/>
+              </w:rPr>
+              <w:t>{$</w:t>
+            </w:r>
+            <w:proofErr w:type="spellStart"/>
+            <w:r>
+              <w:rPr>
+                <w:rFonts w:ascii="BC Sans" w:hAnsi="BC Sans" w:cstheme="minorHAnsi"/>
+                <w:sz w:val="17"/>
+                <w:szCs w:val="17"/>
+              </w:rPr>
+              <w:t>rp.net_recoveries</w:t>
+            </w:r>
+            <w:proofErr w:type="spellEnd"/>
+            <w:r>
+              <w:rPr>
+                <w:rFonts w:ascii="BC Sans" w:hAnsi="BC Sans" w:cstheme="minorHAnsi"/>
+                <w:sz w:val="17"/>
+                <w:szCs w:val="17"/>
+              </w:rPr>
+              <w:t>}</w:t>
+            </w:r>
+          </w:p>
+        </w:tc>
+        <w:tc>
+          <w:tcPr>
+            <w:tcW w:w="1427" w:type="dxa"/>
+            <w:tcBorders>
+              <w:top w:val="nil"/>
+              <w:bottom w:val="single" w:sz="4" w:space="0" w:color="BFBFBF" w:themeColor="background1" w:themeShade="BF"/>
+            </w:tcBorders>
+            <w:vAlign w:val="center"/>
+          </w:tcPr>
+          <w:p>
+            <w:pPr>
+              <w:pStyle w:val="TableParagraph"/>
+              <w:spacing w:before="11"/>
+              <w:ind w:left="-105" w:right="0"/>
+              <w:rPr>
+                <w:rFonts w:ascii="BC Sans" w:hAnsi="BC Sans" w:cstheme="minorHAnsi"/>
+                <w:color w:val="000000" w:themeColor="text1"/>
+                <w:sz w:val="17"/>
+                <w:szCs w:val="17"/>
+              </w:rPr>
+            </w:pPr>
+            <w:r>
+              <w:rPr>
+                <w:rFonts w:ascii="BC Sans" w:hAnsi="BC Sans" w:cstheme="minorHAnsi"/>
+                <w:color w:val="000000" w:themeColor="text1"/>
+                <w:sz w:val="17"/>
+                <w:szCs w:val="17"/>
+              </w:rPr>
+              <w:t>{$</w:t>
+            </w:r>
+            <w:proofErr w:type="spellStart"/>
+            <w:proofErr w:type="gramStart"/>
+            <w:r>
+              <w:rPr>
+                <w:rFonts w:ascii="BC Sans" w:hAnsi="BC Sans" w:cstheme="minorHAnsi"/>
+                <w:color w:val="000000" w:themeColor="text1"/>
+                <w:sz w:val="17"/>
+                <w:szCs w:val="17"/>
+              </w:rPr>
+              <w:t>rp.recovered</w:t>
+            </w:r>
+            <w:proofErr w:type="gramEnd"/>
+            <w:r>
+              <w:rPr>
+                <w:rFonts w:ascii="BC Sans" w:hAnsi="BC Sans" w:cstheme="minorHAnsi"/>
+                <w:color w:val="000000" w:themeColor="text1"/>
+                <w:sz w:val="17"/>
+                <w:szCs w:val="17"/>
+              </w:rPr>
+              <w:t>_to_date</w:t>
+            </w:r>
+            <w:proofErr w:type="spellEnd"/>
+            <w:r>
+              <w:rPr>
+                <w:rFonts w:ascii="BC Sans" w:hAnsi="BC Sans" w:cstheme="minorHAnsi"/>
+                <w:color w:val="000000" w:themeColor="text1"/>
+                <w:sz w:val="17"/>
+                <w:szCs w:val="17"/>
+              </w:rPr>
+              <w:t>}</w:t>
+            </w:r>
+          </w:p>
+        </w:tc>
+        <w:tc>
+          <w:tcPr>
+            <w:tcW w:w="1427" w:type="dxa"/>
+            <w:tcBorders>
+              <w:top w:val="nil"/>
+              <w:bottom w:val="single" w:sz="4" w:space="0" w:color="BFBFBF" w:themeColor="background1" w:themeShade="BF"/>
+            </w:tcBorders>
             <w:shd w:val="clear" w:color="auto" w:fill="D9D9D9" w:themeFill="background1" w:themeFillShade="D9"/>
             <w:vAlign w:val="center"/>
           </w:tcPr>
           <w:p>
             <w:pPr>
               <w:pStyle w:val="TableParagraph"/>
-              <w:spacing w:before="14"/>
+              <w:spacing w:before="11"/>
               <w:ind w:left="-105" w:right="0"/>
               <w:rPr>
-                <w:rFonts w:asciiTheme="minorHAnsi" w:hAnsiTheme="minorHAnsi" w:cstheme="minorHAnsi"/>
-                <w:color w:val="000000" w:themeColor="text1"/>
-                <w:sz w:val="17"/>
-                <w:szCs w:val="17"/>
-              </w:rPr>
-            </w:pPr>
-          </w:p>
-        </w:tc>
-        <w:tc>
-          <w:tcPr>
-            <w:tcW w:w="1427" w:type="dxa"/>
-            <w:vAlign w:val="center"/>
-          </w:tcPr>
-          <w:p>
-            <w:pPr>
-              <w:pStyle w:val="TableParagraph"/>
-              <w:spacing w:before="14"/>
-              <w:ind w:left="-105" w:right="0"/>
-              <w:rPr>
-                <w:rFonts w:asciiTheme="minorHAnsi" w:hAnsiTheme="minorHAnsi" w:cstheme="minorHAnsi"/>
-                <w:color w:val="000000" w:themeColor="text1"/>
-                <w:sz w:val="17"/>
-                <w:szCs w:val="17"/>
-              </w:rPr>
-            </w:pPr>
-          </w:p>
-        </w:tc>
-        <w:tc>
-          <w:tcPr>
-            <w:tcW w:w="1427" w:type="dxa"/>
-            <w:shd w:val="clear" w:color="auto" w:fill="D9D9D9" w:themeFill="background1" w:themeFillShade="D9"/>
-            <w:vAlign w:val="center"/>
-          </w:tcPr>
-          <w:p>
-            <w:pPr>
-              <w:pStyle w:val="TableParagraph"/>
-              <w:spacing w:before="14"/>
-              <w:ind w:left="-105" w:right="0"/>
-              <w:rPr>
-                <w:rFonts w:asciiTheme="minorHAnsi" w:hAnsiTheme="minorHAnsi" w:cstheme="minorHAnsi"/>
-                <w:color w:val="000000" w:themeColor="text1"/>
-                <w:sz w:val="17"/>
-                <w:szCs w:val="17"/>
-              </w:rPr>
-            </w:pPr>
-          </w:p>
-        </w:tc>
-        <w:tc>
-          <w:tcPr>
-            <w:tcW w:w="1426" w:type="dxa"/>
-            <w:vAlign w:val="center"/>
-          </w:tcPr>
-          <w:p>
-            <w:pPr>
-              <w:pStyle w:val="TableParagraph"/>
-              <w:spacing w:before="14"/>
-              <w:ind w:left="-105" w:right="0"/>
-              <w:rPr>
-                <w:rFonts w:asciiTheme="minorHAnsi" w:hAnsiTheme="minorHAnsi" w:cstheme="minorHAnsi"/>
-                <w:color w:val="000000" w:themeColor="text1"/>
-                <w:sz w:val="17"/>
-                <w:szCs w:val="17"/>
-              </w:rPr>
-            </w:pPr>
-          </w:p>
-        </w:tc>
-        <w:tc>
-          <w:tcPr>
-            <w:tcW w:w="1427" w:type="dxa"/>
-            <w:shd w:val="clear" w:color="auto" w:fill="D9D9D9" w:themeFill="background1" w:themeFillShade="D9"/>
-            <w:vAlign w:val="center"/>
-          </w:tcPr>
-          <w:p>
-            <w:pPr>
-              <w:pStyle w:val="TableParagraph"/>
-              <w:spacing w:before="14"/>
-              <w:ind w:left="-105" w:right="0"/>
-              <w:rPr>
-                <w:rFonts w:asciiTheme="minorHAnsi" w:hAnsiTheme="minorHAnsi" w:cstheme="minorHAnsi"/>
-                <w:color w:val="000000" w:themeColor="text1"/>
-                <w:sz w:val="17"/>
-                <w:szCs w:val="17"/>
-              </w:rPr>
-            </w:pPr>
-          </w:p>
-        </w:tc>
-        <w:tc>
-          <w:tcPr>
-            <w:tcW w:w="1427" w:type="dxa"/>
-            <w:vAlign w:val="center"/>
-          </w:tcPr>
-          <w:p>
-            <w:pPr>
-              <w:pStyle w:val="TableParagraph"/>
-              <w:spacing w:before="14"/>
-              <w:ind w:left="-105" w:right="0"/>
-              <w:rPr>
-                <w:rFonts w:asciiTheme="minorHAnsi" w:hAnsiTheme="minorHAnsi" w:cstheme="minorHAnsi"/>
-                <w:color w:val="000000" w:themeColor="text1"/>
-                <w:sz w:val="17"/>
-                <w:szCs w:val="17"/>
-              </w:rPr>
-            </w:pPr>
-          </w:p>
-        </w:tc>
-        <w:tc>
-          <w:tcPr>
-            <w:tcW w:w="1427" w:type="dxa"/>
-            <w:shd w:val="clear" w:color="auto" w:fill="D9D9D9" w:themeFill="background1" w:themeFillShade="D9"/>
-            <w:vAlign w:val="center"/>
-          </w:tcPr>
-          <w:p>
-            <w:pPr>
-              <w:pStyle w:val="TableParagraph"/>
-              <w:spacing w:before="14"/>
-              <w:ind w:left="-105" w:right="0"/>
-              <w:rPr>
-                <w:rFonts w:asciiTheme="minorHAnsi" w:hAnsiTheme="minorHAnsi" w:cstheme="minorHAnsi"/>
-                <w:color w:val="000000" w:themeColor="text1"/>
-                <w:sz w:val="17"/>
-                <w:szCs w:val="17"/>
-              </w:rPr>
-            </w:pPr>
+                <w:rFonts w:ascii="BC Sans" w:hAnsi="BC Sans" w:cstheme="minorHAnsi"/>
+                <w:color w:val="000000" w:themeColor="text1"/>
+                <w:sz w:val="17"/>
+                <w:szCs w:val="17"/>
+              </w:rPr>
+            </w:pPr>
+            <w:r>
+              <w:rPr>
+                <w:rFonts w:ascii="BC Sans" w:hAnsi="BC Sans" w:cstheme="minorHAnsi"/>
+                <w:color w:val="000000" w:themeColor="text1"/>
+                <w:sz w:val="17"/>
+                <w:szCs w:val="17"/>
+              </w:rPr>
+              <w:t>{$</w:t>
+            </w:r>
+            <w:proofErr w:type="spellStart"/>
+            <w:proofErr w:type="gramStart"/>
+            <w:r>
+              <w:rPr>
+                <w:rFonts w:ascii="BC Sans" w:hAnsi="BC Sans" w:cstheme="minorHAnsi"/>
+                <w:color w:val="000000" w:themeColor="text1"/>
+                <w:sz w:val="17"/>
+                <w:szCs w:val="17"/>
+              </w:rPr>
+              <w:t>rp.remaining</w:t>
+            </w:r>
+            <w:proofErr w:type="gramEnd"/>
+            <w:r>
+              <w:rPr>
+                <w:rFonts w:ascii="BC Sans" w:hAnsi="BC Sans" w:cstheme="minorHAnsi"/>
+                <w:color w:val="000000" w:themeColor="text1"/>
+                <w:sz w:val="17"/>
+                <w:szCs w:val="17"/>
+              </w:rPr>
+              <w:t>_recoveries</w:t>
+            </w:r>
+            <w:proofErr w:type="spellEnd"/>
+            <w:r>
+              <w:rPr>
+                <w:rFonts w:ascii="BC Sans" w:hAnsi="BC Sans" w:cstheme="minorHAnsi"/>
+                <w:color w:val="000000" w:themeColor="text1"/>
+                <w:sz w:val="17"/>
+                <w:szCs w:val="17"/>
+              </w:rPr>
+              <w:t>}</w:t>
+            </w:r>
           </w:p>
         </w:tc>
       </w:tr>
@@ -1032,6 +893,172 @@
         <w:tc>
           <w:tcPr>
             <w:tcW w:w="2547" w:type="dxa"/>
+            <w:tcBorders>
+              <w:bottom w:val="single" w:sz="4" w:space="0" w:color="auto"/>
+            </w:tcBorders>
+            <w:vAlign w:val="center"/>
+          </w:tcPr>
+          <w:p>
+            <w:pPr>
+              <w:pStyle w:val="BodyText"/>
+              <w:spacing w:before="56"/>
+              <w:ind w:right="-367"/>
+              <w:rPr>
+                <w:rFonts w:ascii="BC Sans" w:hAnsi="BC Sans" w:cstheme="minorHAnsi"/>
+                <w:sz w:val="18"/>
+                <w:szCs w:val="18"/>
+              </w:rPr>
+            </w:pPr>
+            <w:r>
+              <w:rPr>
+                <w:rFonts w:ascii="BC Sans" w:hAnsi="BC Sans" w:cstheme="minorHAnsi"/>
+                <w:sz w:val="18"/>
+                <w:szCs w:val="18"/>
+              </w:rPr>
+              <w:t>{$rp1.project_number}</w:t>
+            </w:r>
+          </w:p>
+        </w:tc>
+        <w:tc>
+          <w:tcPr>
+            <w:tcW w:w="9079" w:type="dxa"/>
+            <w:tcBorders>
+              <w:bottom w:val="single" w:sz="4" w:space="0" w:color="auto"/>
+            </w:tcBorders>
+            <w:vAlign w:val="center"/>
+          </w:tcPr>
+          <w:p>
+            <w:pPr>
+              <w:pStyle w:val="TableParagraph"/>
+              <w:ind w:left="-105" w:right="0"/>
+              <w:rPr>
+                <w:rFonts w:ascii="BC Sans" w:hAnsi="BC Sans" w:cstheme="minorHAnsi"/>
+                <w:b/>
+                <w:sz w:val="16"/>
+                <w:szCs w:val="16"/>
+              </w:rPr>
+            </w:pPr>
+          </w:p>
+        </w:tc>
+        <w:tc>
+          <w:tcPr>
+            <w:tcW w:w="1427" w:type="dxa"/>
+            <w:tcBorders>
+              <w:bottom w:val="single" w:sz="4" w:space="0" w:color="auto"/>
+            </w:tcBorders>
+            <w:shd w:val="clear" w:color="auto" w:fill="D9D9D9" w:themeFill="background1" w:themeFillShade="D9"/>
+            <w:vAlign w:val="center"/>
+          </w:tcPr>
+          <w:p>
+            <w:pPr>
+              <w:pStyle w:val="TableParagraph"/>
+              <w:ind w:left="-105" w:right="0"/>
+              <w:rPr>
+                <w:rFonts w:ascii="BC Sans" w:hAnsi="BC Sans" w:cstheme="minorHAnsi"/>
+                <w:b/>
+                <w:sz w:val="16"/>
+                <w:szCs w:val="16"/>
+              </w:rPr>
+            </w:pPr>
+          </w:p>
+        </w:tc>
+        <w:tc>
+          <w:tcPr>
+            <w:tcW w:w="1426" w:type="dxa"/>
+            <w:tcBorders>
+              <w:bottom w:val="single" w:sz="4" w:space="0" w:color="auto"/>
+            </w:tcBorders>
+            <w:vAlign w:val="center"/>
+          </w:tcPr>
+          <w:p>
+            <w:pPr>
+              <w:pStyle w:val="TableParagraph"/>
+              <w:ind w:left="-105" w:right="0"/>
+              <w:rPr>
+                <w:rFonts w:ascii="BC Sans" w:hAnsi="BC Sans" w:cstheme="minorHAnsi"/>
+                <w:b/>
+                <w:sz w:val="16"/>
+                <w:szCs w:val="16"/>
+              </w:rPr>
+            </w:pPr>
+          </w:p>
+        </w:tc>
+        <w:tc>
+          <w:tcPr>
+            <w:tcW w:w="1427" w:type="dxa"/>
+            <w:tcBorders>
+              <w:bottom w:val="single" w:sz="4" w:space="0" w:color="auto"/>
+            </w:tcBorders>
+            <w:shd w:val="clear" w:color="auto" w:fill="D9D9D9" w:themeFill="background1" w:themeFillShade="D9"/>
+            <w:vAlign w:val="center"/>
+          </w:tcPr>
+          <w:p>
+            <w:pPr>
+              <w:pStyle w:val="TableParagraph"/>
+              <w:ind w:left="-105" w:right="0"/>
+              <w:rPr>
+                <w:rFonts w:ascii="BC Sans" w:hAnsi="BC Sans" w:cstheme="minorHAnsi"/>
+                <w:b/>
+                <w:sz w:val="16"/>
+                <w:szCs w:val="16"/>
+              </w:rPr>
+            </w:pPr>
+          </w:p>
+        </w:tc>
+        <w:tc>
+          <w:tcPr>
+            <w:tcW w:w="1427" w:type="dxa"/>
+            <w:tcBorders>
+              <w:bottom w:val="single" w:sz="4" w:space="0" w:color="auto"/>
+            </w:tcBorders>
+            <w:vAlign w:val="center"/>
+          </w:tcPr>
+          <w:p>
+            <w:pPr>
+              <w:pStyle w:val="TableParagraph"/>
+              <w:ind w:left="-105" w:right="0"/>
+              <w:rPr>
+                <w:rFonts w:ascii="BC Sans" w:hAnsi="BC Sans" w:cstheme="minorHAnsi"/>
+                <w:b/>
+                <w:sz w:val="16"/>
+                <w:szCs w:val="16"/>
+              </w:rPr>
+            </w:pPr>
+          </w:p>
+        </w:tc>
+        <w:tc>
+          <w:tcPr>
+            <w:tcW w:w="1427" w:type="dxa"/>
+            <w:tcBorders>
+              <w:bottom w:val="single" w:sz="4" w:space="0" w:color="auto"/>
+            </w:tcBorders>
+            <w:shd w:val="clear" w:color="auto" w:fill="D9D9D9" w:themeFill="background1" w:themeFillShade="D9"/>
+            <w:vAlign w:val="center"/>
+          </w:tcPr>
+          <w:p>
+            <w:pPr>
+              <w:pStyle w:val="TableParagraph"/>
+              <w:ind w:left="-105" w:right="0"/>
+              <w:rPr>
+                <w:rFonts w:ascii="BC Sans" w:hAnsi="BC Sans" w:cstheme="minorHAnsi"/>
+                <w:b/>
+                <w:sz w:val="16"/>
+                <w:szCs w:val="16"/>
+              </w:rPr>
+            </w:pPr>
+          </w:p>
+        </w:tc>
+      </w:tr>
+      <w:tr>
+        <w:trPr>
+          <w:trHeight w:val="282"/>
+        </w:trPr>
+        <w:tc>
+          <w:tcPr>
+            <w:tcW w:w="2547" w:type="dxa"/>
+            <w:tcBorders>
+              <w:top w:val="single" w:sz="4" w:space="0" w:color="auto"/>
+            </w:tcBorders>
             <w:vAlign w:val="center"/>
           </w:tcPr>
           <w:p>
@@ -1040,15 +1067,15 @@
               <w:ind w:left="55" w:right="0"/>
               <w:jc w:val="left"/>
               <w:rPr>
-                <w:rFonts w:asciiTheme="minorHAnsi" w:hAnsiTheme="minorHAnsi" w:cstheme="minorHAnsi"/>
-                <w:b/>
-                <w:sz w:val="16"/>
-                <w:szCs w:val="16"/>
-              </w:rPr>
-            </w:pPr>
-            <w:r>
-              <w:rPr>
-                <w:rFonts w:asciiTheme="minorHAnsi" w:hAnsiTheme="minorHAnsi" w:cstheme="minorHAnsi"/>
+                <w:rFonts w:ascii="BC Sans" w:hAnsi="BC Sans" w:cstheme="minorHAnsi"/>
+                <w:b/>
+                <w:sz w:val="16"/>
+                <w:szCs w:val="16"/>
+              </w:rPr>
+            </w:pPr>
+            <w:r>
+              <w:rPr>
+                <w:rFonts w:ascii="BC Sans" w:hAnsi="BC Sans" w:cstheme="minorHAnsi"/>
                 <w:b/>
                 <w:color w:val="404040"/>
                 <w:sz w:val="16"/>
@@ -1060,7 +1087,10 @@
         </w:tc>
         <w:tc>
           <w:tcPr>
-            <w:tcW w:w="1599" w:type="dxa"/>
+            <w:tcW w:w="9079" w:type="dxa"/>
+            <w:tcBorders>
+              <w:top w:val="single" w:sz="4" w:space="0" w:color="auto"/>
+            </w:tcBorders>
             <w:vAlign w:val="center"/>
           </w:tcPr>
           <w:p>
@@ -1068,17 +1098,38 @@
               <w:pStyle w:val="TableParagraph"/>
               <w:ind w:left="-105" w:right="0"/>
               <w:rPr>
-                <w:rFonts w:asciiTheme="minorHAnsi" w:hAnsiTheme="minorHAnsi" w:cstheme="minorHAnsi"/>
-                <w:b/>
-                <w:sz w:val="16"/>
-                <w:szCs w:val="16"/>
-              </w:rPr>
-            </w:pPr>
-            <w:r>
-              <w:rPr>
-                <w:rFonts w:asciiTheme="minorHAnsi" w:hAnsiTheme="minorHAnsi" w:cstheme="minorHAnsi"/>
-                <w:b/>
-                <w:color w:val="404040"/>
+                <w:rFonts w:ascii="BC Sans" w:hAnsi="BC Sans" w:cstheme="minorHAnsi"/>
+                <w:b/>
+                <w:sz w:val="16"/>
+                <w:szCs w:val="16"/>
+              </w:rPr>
+            </w:pPr>
+          </w:p>
+        </w:tc>
+        <w:tc>
+          <w:tcPr>
+            <w:tcW w:w="1427" w:type="dxa"/>
+            <w:tcBorders>
+              <w:top w:val="single" w:sz="4" w:space="0" w:color="auto"/>
+            </w:tcBorders>
+            <w:shd w:val="clear" w:color="auto" w:fill="D9D9D9" w:themeFill="background1" w:themeFillShade="D9"/>
+            <w:vAlign w:val="center"/>
+          </w:tcPr>
+          <w:p>
+            <w:pPr>
+              <w:pStyle w:val="TableParagraph"/>
+              <w:ind w:left="-105" w:right="0"/>
+              <w:rPr>
+                <w:rFonts w:ascii="BC Sans" w:hAnsi="BC Sans" w:cstheme="minorHAnsi"/>
+                <w:b/>
+                <w:sz w:val="16"/>
+                <w:szCs w:val="16"/>
+              </w:rPr>
+            </w:pPr>
+            <w:r>
+              <w:rPr>
+                <w:rFonts w:ascii="BC Sans" w:hAnsi="BC Sans" w:cstheme="minorHAnsi"/>
+                <w:b/>
                 <w:sz w:val="16"/>
                 <w:szCs w:val="16"/>
               </w:rPr>
@@ -1088,20 +1139,36 @@
             <w:proofErr w:type="gramStart"/>
             <w:r>
               <w:rPr>
-                <w:rFonts w:asciiTheme="minorHAnsi" w:hAnsiTheme="minorHAnsi" w:cstheme="minorHAnsi"/>
-                <w:b/>
-                <w:color w:val="404040"/>
-                <w:sz w:val="16"/>
-                <w:szCs w:val="16"/>
-              </w:rPr>
-              <w:t>t.totals</w:t>
+                <w:rFonts w:ascii="BC Sans" w:hAnsi="BC Sans" w:cstheme="minorHAnsi"/>
+                <w:b/>
+                <w:sz w:val="16"/>
+                <w:szCs w:val="16"/>
+              </w:rPr>
+              <w:t>rt.</w:t>
+            </w:r>
+            <w:r>
+              <w:rPr>
+                <w:rFonts w:ascii="BC Sans" w:hAnsi="BC Sans" w:cstheme="minorHAnsi"/>
+                <w:b/>
+                <w:sz w:val="16"/>
+                <w:szCs w:val="16"/>
+              </w:rPr>
+              <w:t>total</w:t>
+            </w:r>
+            <w:r>
+              <w:rPr>
+                <w:rFonts w:ascii="BC Sans" w:hAnsi="BC Sans" w:cstheme="minorHAnsi"/>
+                <w:b/>
+                <w:sz w:val="16"/>
+                <w:szCs w:val="16"/>
+              </w:rPr>
+              <w:t>s</w:t>
             </w:r>
             <w:proofErr w:type="gramEnd"/>
             <w:r>
               <w:rPr>
-                <w:rFonts w:asciiTheme="minorHAnsi" w:hAnsiTheme="minorHAnsi" w:cstheme="minorHAnsi"/>
-                <w:b/>
-                <w:color w:val="404040"/>
+                <w:rFonts w:ascii="BC Sans" w:hAnsi="BC Sans" w:cstheme="minorHAnsi"/>
+                <w:b/>
                 <w:sz w:val="16"/>
                 <w:szCs w:val="16"/>
               </w:rPr>
@@ -1110,9 +1177,8 @@
             <w:proofErr w:type="spellEnd"/>
             <w:r>
               <w:rPr>
-                <w:rFonts w:asciiTheme="minorHAnsi" w:hAnsiTheme="minorHAnsi" w:cstheme="minorHAnsi"/>
-                <w:b/>
-                <w:color w:val="404040"/>
+                <w:rFonts w:ascii="BC Sans" w:hAnsi="BC Sans" w:cstheme="minorHAnsi"/>
+                <w:b/>
                 <w:sz w:val="16"/>
                 <w:szCs w:val="16"/>
               </w:rPr>
@@ -1122,7 +1188,10 @@
         </w:tc>
         <w:tc>
           <w:tcPr>
-            <w:tcW w:w="1600" w:type="dxa"/>
+            <w:tcW w:w="1426" w:type="dxa"/>
+            <w:tcBorders>
+              <w:top w:val="single" w:sz="4" w:space="0" w:color="auto"/>
+            </w:tcBorders>
             <w:vAlign w:val="center"/>
           </w:tcPr>
           <w:p>
@@ -1130,17 +1199,58 @@
               <w:pStyle w:val="TableParagraph"/>
               <w:ind w:left="-105" w:right="0"/>
               <w:rPr>
-                <w:rFonts w:asciiTheme="minorHAnsi" w:hAnsiTheme="minorHAnsi" w:cstheme="minorHAnsi"/>
-                <w:b/>
-                <w:sz w:val="16"/>
-                <w:szCs w:val="16"/>
-              </w:rPr>
-            </w:pPr>
-          </w:p>
-        </w:tc>
-        <w:tc>
-          <w:tcPr>
-            <w:tcW w:w="1600" w:type="dxa"/>
+                <w:rFonts w:ascii="BC Sans" w:hAnsi="BC Sans" w:cstheme="minorHAnsi"/>
+                <w:b/>
+                <w:sz w:val="16"/>
+                <w:szCs w:val="16"/>
+              </w:rPr>
+            </w:pPr>
+            <w:r>
+              <w:rPr>
+                <w:rFonts w:ascii="BC Sans" w:hAnsi="BC Sans" w:cstheme="minorHAnsi"/>
+                <w:b/>
+                <w:sz w:val="16"/>
+                <w:szCs w:val="16"/>
+              </w:rPr>
+              <w:t>{$rt</w:t>
+            </w:r>
+            <w:r>
+              <w:rPr>
+                <w:rFonts w:ascii="BC Sans" w:hAnsi="BC Sans" w:cstheme="minorHAnsi"/>
+                <w:b/>
+                <w:sz w:val="16"/>
+                <w:szCs w:val="16"/>
+              </w:rPr>
+              <w:t xml:space="preserve">. </w:t>
+            </w:r>
+            <w:proofErr w:type="spellStart"/>
+            <w:r>
+              <w:rPr>
+                <w:rFonts w:ascii="BC Sans" w:hAnsi="BC Sans" w:cstheme="minorHAnsi"/>
+                <w:b/>
+                <w:sz w:val="16"/>
+                <w:szCs w:val="16"/>
+              </w:rPr>
+              <w:t>less_expenses</w:t>
+            </w:r>
+            <w:proofErr w:type="spellEnd"/>
+            <w:r>
+              <w:rPr>
+                <w:rFonts w:ascii="BC Sans" w:hAnsi="BC Sans" w:cstheme="minorHAnsi"/>
+                <w:b/>
+                <w:sz w:val="16"/>
+                <w:szCs w:val="16"/>
+              </w:rPr>
+              <w:t>}</w:t>
+            </w:r>
+          </w:p>
+        </w:tc>
+        <w:tc>
+          <w:tcPr>
+            <w:tcW w:w="1427" w:type="dxa"/>
+            <w:tcBorders>
+              <w:top w:val="single" w:sz="4" w:space="0" w:color="auto"/>
+            </w:tcBorders>
             <w:shd w:val="clear" w:color="auto" w:fill="D9D9D9" w:themeFill="background1" w:themeFillShade="D9"/>
             <w:vAlign w:val="center"/>
           </w:tcPr>
@@ -1149,17 +1259,20 @@
               <w:pStyle w:val="TableParagraph"/>
               <w:ind w:left="-105" w:right="0"/>
               <w:rPr>
-                <w:rFonts w:asciiTheme="minorHAnsi" w:hAnsiTheme="minorHAnsi" w:cstheme="minorHAnsi"/>
-                <w:b/>
-                <w:sz w:val="16"/>
-                <w:szCs w:val="16"/>
-              </w:rPr>
-            </w:pPr>
-          </w:p>
-        </w:tc>
-        <w:tc>
-          <w:tcPr>
-            <w:tcW w:w="1426" w:type="dxa"/>
+                <w:rFonts w:ascii="BC Sans" w:hAnsi="BC Sans" w:cstheme="minorHAnsi"/>
+                <w:b/>
+                <w:sz w:val="16"/>
+                <w:szCs w:val="16"/>
+              </w:rPr>
+            </w:pPr>
+          </w:p>
+        </w:tc>
+        <w:tc>
+          <w:tcPr>
+            <w:tcW w:w="1427" w:type="dxa"/>
+            <w:tcBorders>
+              <w:top w:val="single" w:sz="4" w:space="0" w:color="auto"/>
+            </w:tcBorders>
             <w:vAlign w:val="center"/>
           </w:tcPr>
           <w:p>
@@ -1167,7 +1280,7 @@
               <w:pStyle w:val="TableParagraph"/>
               <w:ind w:left="-105" w:right="0"/>
               <w:rPr>
-                <w:rFonts w:asciiTheme="minorHAnsi" w:hAnsiTheme="minorHAnsi" w:cstheme="minorHAnsi"/>
+                <w:rFonts w:ascii="BC Sans" w:hAnsi="BC Sans" w:cstheme="minorHAnsi"/>
                 <w:b/>
                 <w:sz w:val="16"/>
                 <w:szCs w:val="16"/>
@@ -1178,6 +1291,9 @@
         <w:tc>
           <w:tcPr>
             <w:tcW w:w="1427" w:type="dxa"/>
+            <w:tcBorders>
+              <w:top w:val="single" w:sz="4" w:space="0" w:color="auto"/>
+            </w:tcBorders>
             <w:shd w:val="clear" w:color="auto" w:fill="D9D9D9" w:themeFill="background1" w:themeFillShade="D9"/>
             <w:vAlign w:val="center"/>
           </w:tcPr>
@@ -1186,118 +1302,7 @@
               <w:pStyle w:val="TableParagraph"/>
               <w:ind w:left="-105" w:right="0"/>
               <w:rPr>
-                <w:rFonts w:asciiTheme="minorHAnsi" w:hAnsiTheme="minorHAnsi" w:cstheme="minorHAnsi"/>
-                <w:b/>
-                <w:sz w:val="16"/>
-                <w:szCs w:val="16"/>
-              </w:rPr>
-            </w:pPr>
-          </w:p>
-        </w:tc>
-        <w:tc>
-          <w:tcPr>
-            <w:tcW w:w="1427" w:type="dxa"/>
-            <w:vAlign w:val="center"/>
-          </w:tcPr>
-          <w:p>
-            <w:pPr>
-              <w:pStyle w:val="TableParagraph"/>
-              <w:ind w:left="-105" w:right="0"/>
-              <w:rPr>
-                <w:rFonts w:asciiTheme="minorHAnsi" w:hAnsiTheme="minorHAnsi" w:cstheme="minorHAnsi"/>
-                <w:b/>
-                <w:sz w:val="16"/>
-                <w:szCs w:val="16"/>
-              </w:rPr>
-            </w:pPr>
-          </w:p>
-        </w:tc>
-        <w:tc>
-          <w:tcPr>
-            <w:tcW w:w="1427" w:type="dxa"/>
-            <w:shd w:val="clear" w:color="auto" w:fill="D9D9D9" w:themeFill="background1" w:themeFillShade="D9"/>
-            <w:vAlign w:val="center"/>
-          </w:tcPr>
-          <w:p>
-            <w:pPr>
-              <w:pStyle w:val="TableParagraph"/>
-              <w:ind w:left="-105" w:right="0"/>
-              <w:rPr>
-                <w:rFonts w:asciiTheme="minorHAnsi" w:hAnsiTheme="minorHAnsi" w:cstheme="minorHAnsi"/>
-                <w:b/>
-                <w:sz w:val="16"/>
-                <w:szCs w:val="16"/>
-              </w:rPr>
-            </w:pPr>
-          </w:p>
-        </w:tc>
-        <w:tc>
-          <w:tcPr>
-            <w:tcW w:w="1426" w:type="dxa"/>
-            <w:vAlign w:val="center"/>
-          </w:tcPr>
-          <w:p>
-            <w:pPr>
-              <w:pStyle w:val="TableParagraph"/>
-              <w:ind w:left="-105" w:right="0"/>
-              <w:rPr>
-                <w:rFonts w:asciiTheme="minorHAnsi" w:hAnsiTheme="minorHAnsi" w:cstheme="minorHAnsi"/>
-                <w:b/>
-                <w:sz w:val="16"/>
-                <w:szCs w:val="16"/>
-              </w:rPr>
-            </w:pPr>
-          </w:p>
-        </w:tc>
-        <w:tc>
-          <w:tcPr>
-            <w:tcW w:w="1427" w:type="dxa"/>
-            <w:shd w:val="clear" w:color="auto" w:fill="D9D9D9" w:themeFill="background1" w:themeFillShade="D9"/>
-            <w:vAlign w:val="center"/>
-          </w:tcPr>
-          <w:p>
-            <w:pPr>
-              <w:pStyle w:val="TableParagraph"/>
-              <w:ind w:left="-105" w:right="0"/>
-              <w:rPr>
-                <w:rFonts w:asciiTheme="minorHAnsi" w:hAnsiTheme="minorHAnsi" w:cstheme="minorHAnsi"/>
-                <w:b/>
-                <w:sz w:val="16"/>
-                <w:szCs w:val="16"/>
-              </w:rPr>
-            </w:pPr>
-          </w:p>
-        </w:tc>
-        <w:tc>
-          <w:tcPr>
-            <w:tcW w:w="1427" w:type="dxa"/>
-            <w:vAlign w:val="center"/>
-          </w:tcPr>
-          <w:p>
-            <w:pPr>
-              <w:pStyle w:val="TableParagraph"/>
-              <w:ind w:left="-105" w:right="0"/>
-              <w:rPr>
-                <w:rFonts w:asciiTheme="minorHAnsi" w:hAnsiTheme="minorHAnsi" w:cstheme="minorHAnsi"/>
-                <w:b/>
-                <w:sz w:val="16"/>
-                <w:szCs w:val="16"/>
-              </w:rPr>
-            </w:pPr>
-          </w:p>
-        </w:tc>
-        <w:tc>
-          <w:tcPr>
-            <w:tcW w:w="1427" w:type="dxa"/>
-            <w:shd w:val="clear" w:color="auto" w:fill="D9D9D9" w:themeFill="background1" w:themeFillShade="D9"/>
-            <w:vAlign w:val="center"/>
-          </w:tcPr>
-          <w:p>
-            <w:pPr>
-              <w:pStyle w:val="TableParagraph"/>
-              <w:ind w:left="-105" w:right="0"/>
-              <w:rPr>
-                <w:rFonts w:asciiTheme="minorHAnsi" w:hAnsiTheme="minorHAnsi" w:cstheme="minorHAnsi"/>
+                <w:rFonts w:ascii="BC Sans" w:hAnsi="BC Sans" w:cstheme="minorHAnsi"/>
                 <w:b/>
                 <w:sz w:val="16"/>
                 <w:szCs w:val="16"/>
@@ -1313,73 +1318,9 @@
         <w:spacing w:before="56"/>
         <w:ind w:right="-367"/>
         <w:rPr>
-          <w:rFonts w:asciiTheme="minorHAnsi" w:hAnsiTheme="minorHAnsi" w:cstheme="minorHAnsi"/>
-          <w:sz w:val="18"/>
-          <w:szCs w:val="18"/>
+          <w:rFonts w:ascii="BC Sans" w:hAnsi="BC Sans" w:cstheme="minorHAnsi"/>
         </w:rPr>
       </w:pPr>
-      <w:r>
-        <w:rPr>
-          <w:rFonts w:asciiTheme="minorHAnsi" w:hAnsiTheme="minorHAnsi" w:cstheme="minorHAnsi"/>
-          <w:sz w:val="18"/>
-          <w:szCs w:val="18"/>
-        </w:rPr>
-        <w:t>{#</w:t>
-      </w:r>
-      <w:r>
-        <w:rPr>
-          <w:rFonts w:asciiTheme="minorHAnsi" w:hAnsiTheme="minorHAnsi" w:cstheme="minorHAnsi"/>
-          <w:sz w:val="18"/>
-          <w:szCs w:val="18"/>
-        </w:rPr>
-        <w:t>p</w:t>
-      </w:r>
-      <w:r>
-        <w:rPr>
-          <w:rFonts w:asciiTheme="minorHAnsi" w:hAnsiTheme="minorHAnsi" w:cstheme="minorHAnsi"/>
-          <w:sz w:val="18"/>
-          <w:szCs w:val="18"/>
-        </w:rPr>
-        <w:t xml:space="preserve"> = </w:t>
-      </w:r>
-      <w:proofErr w:type="spellStart"/>
-      <w:proofErr w:type="gramStart"/>
-      <w:r>
-        <w:rPr>
-          <w:rFonts w:asciiTheme="minorHAnsi" w:hAnsiTheme="minorHAnsi" w:cstheme="minorHAnsi"/>
-          <w:sz w:val="18"/>
-          <w:szCs w:val="18"/>
-        </w:rPr>
-        <w:t>d.report</w:t>
-      </w:r>
-      <w:proofErr w:type="spellEnd"/>
-      <w:proofErr w:type="gramEnd"/>
-      <w:r>
-        <w:rPr>
-          <w:rFonts w:asciiTheme="minorHAnsi" w:hAnsiTheme="minorHAnsi" w:cstheme="minorHAnsi"/>
-          <w:sz w:val="18"/>
-          <w:szCs w:val="18"/>
-        </w:rPr>
-        <w:t>[</w:t>
-      </w:r>
-      <w:proofErr w:type="spellStart"/>
-      <w:r>
-        <w:rPr>
-          <w:rFonts w:asciiTheme="minorHAnsi" w:hAnsiTheme="minorHAnsi" w:cstheme="minorHAnsi"/>
-          <w:sz w:val="18"/>
-          <w:szCs w:val="18"/>
-        </w:rPr>
-        <w:t>i</w:t>
-      </w:r>
-      <w:proofErr w:type="spellEnd"/>
-      <w:r>
-        <w:rPr>
-          <w:rFonts w:asciiTheme="minorHAnsi" w:hAnsiTheme="minorHAnsi" w:cstheme="minorHAnsi"/>
-          <w:sz w:val="18"/>
-          <w:szCs w:val="18"/>
-        </w:rPr>
-        <w:t>]}</w:t>
-      </w:r>
     </w:p>
     <w:p>
       <w:pPr>
@@ -1387,62 +1328,14 @@
         <w:spacing w:before="56"/>
         <w:ind w:right="-367"/>
         <w:rPr>
-          <w:rFonts w:asciiTheme="minorHAnsi" w:hAnsiTheme="minorHAnsi" w:cstheme="minorHAnsi"/>
-          <w:sz w:val="18"/>
-          <w:szCs w:val="18"/>
+          <w:rFonts w:ascii="BC Sans" w:hAnsi="BC Sans" w:cstheme="minorHAnsi"/>
         </w:rPr>
       </w:pPr>
       <w:r>
         <w:rPr>
-          <w:rFonts w:asciiTheme="minorHAnsi" w:hAnsiTheme="minorHAnsi" w:cstheme="minorHAnsi"/>
-          <w:sz w:val="18"/>
-          <w:szCs w:val="18"/>
-        </w:rPr>
-        <w:t>{#</w:t>
-      </w:r>
-      <w:r>
-        <w:rPr>
-          <w:rFonts w:asciiTheme="minorHAnsi" w:hAnsiTheme="minorHAnsi" w:cstheme="minorHAnsi"/>
-          <w:sz w:val="18"/>
-          <w:szCs w:val="18"/>
-        </w:rPr>
-        <w:t>p</w:t>
-      </w:r>
-      <w:r>
-        <w:rPr>
-          <w:rFonts w:asciiTheme="minorHAnsi" w:hAnsiTheme="minorHAnsi" w:cstheme="minorHAnsi"/>
-          <w:sz w:val="18"/>
-          <w:szCs w:val="18"/>
-        </w:rPr>
-        <w:t>1</w:t>
-      </w:r>
-      <w:r>
-        <w:rPr>
-          <w:rFonts w:asciiTheme="minorHAnsi" w:hAnsiTheme="minorHAnsi" w:cstheme="minorHAnsi"/>
-          <w:sz w:val="18"/>
-          <w:szCs w:val="18"/>
-        </w:rPr>
-        <w:t xml:space="preserve">= </w:t>
-      </w:r>
-      <w:proofErr w:type="spellStart"/>
-      <w:proofErr w:type="gramStart"/>
-      <w:r>
-        <w:rPr>
-          <w:rFonts w:asciiTheme="minorHAnsi" w:hAnsiTheme="minorHAnsi" w:cstheme="minorHAnsi"/>
-          <w:sz w:val="18"/>
-          <w:szCs w:val="18"/>
-        </w:rPr>
-        <w:t>d.report</w:t>
-      </w:r>
-      <w:proofErr w:type="spellEnd"/>
-      <w:proofErr w:type="gramEnd"/>
-      <w:r>
-        <w:rPr>
-          <w:rFonts w:asciiTheme="minorHAnsi" w:hAnsiTheme="minorHAnsi" w:cstheme="minorHAnsi"/>
-          <w:sz w:val="18"/>
-          <w:szCs w:val="18"/>
-        </w:rPr>
-        <w:t>[i+1]}</w:t>
+          <w:rFonts w:ascii="BC Sans" w:hAnsi="BC Sans" w:cstheme="minorHAnsi"/>
+        </w:rPr>
+        <w:t>{$r1.portfolio_name}</w:t>
       </w:r>
     </w:p>
     <w:p>
@@ -1451,9 +1344,439 @@
         <w:spacing w:before="56"/>
         <w:ind w:right="-367"/>
         <w:rPr>
-          <w:rFonts w:asciiTheme="minorHAnsi" w:hAnsiTheme="minorHAnsi" w:cstheme="minorHAnsi"/>
-          <w:sz w:val="18"/>
-          <w:szCs w:val="18"/>
+          <w:rFonts w:ascii="BC Sans" w:hAnsi="BC Sans" w:cstheme="minorHAnsi"/>
+        </w:rPr>
+      </w:pPr>
+      <w:r>
+        <w:rPr>
+          <w:rFonts w:ascii="BC Sans" w:hAnsi="BC Sans" w:cstheme="minorHAnsi"/>
+        </w:rPr>
+        <w:t xml:space="preserve">{#r = </w:t>
+      </w:r>
+      <w:proofErr w:type="spellStart"/>
+      <w:proofErr w:type="gramStart"/>
+      <w:r>
+        <w:rPr>
+          <w:rFonts w:ascii="BC Sans" w:hAnsi="BC Sans" w:cstheme="minorHAnsi"/>
+        </w:rPr>
+        <w:t>d.report</w:t>
+      </w:r>
+      <w:proofErr w:type="spellEnd"/>
+      <w:proofErr w:type="gramEnd"/>
+      <w:r>
+        <w:rPr>
+          <w:rFonts w:ascii="BC Sans" w:hAnsi="BC Sans" w:cstheme="minorHAnsi"/>
+        </w:rPr>
+        <w:t>[</w:t>
+      </w:r>
+      <w:proofErr w:type="spellStart"/>
+      <w:r>
+        <w:rPr>
+          <w:rFonts w:ascii="BC Sans" w:hAnsi="BC Sans" w:cstheme="minorHAnsi"/>
+        </w:rPr>
+        <w:t>i</w:t>
+      </w:r>
+      <w:proofErr w:type="spellEnd"/>
+      <w:r>
+        <w:rPr>
+          <w:rFonts w:ascii="BC Sans" w:hAnsi="BC Sans" w:cstheme="minorHAnsi"/>
+        </w:rPr>
+        <w:t>]}</w:t>
+      </w:r>
+    </w:p>
+    <w:p>
+      <w:pPr>
+        <w:pStyle w:val="BodyText"/>
+        <w:spacing w:before="56"/>
+        <w:ind w:right="-367"/>
+        <w:rPr>
+          <w:rFonts w:ascii="BC Sans" w:hAnsi="BC Sans" w:cstheme="minorHAnsi"/>
+        </w:rPr>
+      </w:pPr>
+      <w:r>
+        <w:rPr>
+          <w:rFonts w:ascii="BC Sans" w:hAnsi="BC Sans" w:cstheme="minorHAnsi"/>
+        </w:rPr>
+        <w:t xml:space="preserve">{#r1= </w:t>
+      </w:r>
+      <w:proofErr w:type="spellStart"/>
+      <w:proofErr w:type="gramStart"/>
+      <w:r>
+        <w:rPr>
+          <w:rFonts w:ascii="BC Sans" w:hAnsi="BC Sans" w:cstheme="minorHAnsi"/>
+        </w:rPr>
+        <w:t>d.report</w:t>
+      </w:r>
+      <w:proofErr w:type="spellEnd"/>
+      <w:proofErr w:type="gramEnd"/>
+      <w:r>
+        <w:rPr>
+          <w:rFonts w:ascii="BC Sans" w:hAnsi="BC Sans" w:cstheme="minorHAnsi"/>
+        </w:rPr>
+        <w:t>[i+1]}</w:t>
+      </w:r>
+    </w:p>
+    <w:p>
+      <w:pPr>
+        <w:pStyle w:val="BodyText"/>
+        <w:spacing w:before="56"/>
+        <w:ind w:right="-367"/>
+        <w:rPr>
+          <w:rFonts w:ascii="BC Sans" w:hAnsi="BC Sans" w:cstheme="minorHAnsi"/>
+        </w:rPr>
+      </w:pPr>
+      <w:r>
+        <w:rPr>
+          <w:rFonts w:ascii="BC Sans" w:hAnsi="BC Sans" w:cstheme="minorHAnsi"/>
+        </w:rPr>
+        <w:t xml:space="preserve">{#rp = </w:t>
+      </w:r>
+      <w:proofErr w:type="spellStart"/>
+      <w:proofErr w:type="gramStart"/>
+      <w:r>
+        <w:rPr>
+          <w:rFonts w:ascii="BC Sans" w:hAnsi="BC Sans" w:cstheme="minorHAnsi"/>
+        </w:rPr>
+        <w:t>d.report</w:t>
+      </w:r>
+      <w:proofErr w:type="spellEnd"/>
+      <w:proofErr w:type="gramEnd"/>
+      <w:r>
+        <w:rPr>
+          <w:rFonts w:ascii="BC Sans" w:hAnsi="BC Sans" w:cstheme="minorHAnsi"/>
+        </w:rPr>
+        <w:t>[</w:t>
+      </w:r>
+      <w:proofErr w:type="spellStart"/>
+      <w:r>
+        <w:rPr>
+          <w:rFonts w:ascii="BC Sans" w:hAnsi="BC Sans" w:cstheme="minorHAnsi"/>
+        </w:rPr>
+        <w:t>i</w:t>
+      </w:r>
+      <w:proofErr w:type="spellEnd"/>
+      <w:r>
+        <w:rPr>
+          <w:rFonts w:ascii="BC Sans" w:hAnsi="BC Sans" w:cstheme="minorHAnsi"/>
+        </w:rPr>
+        <w:t>].projects[</w:t>
+      </w:r>
+      <w:proofErr w:type="spellStart"/>
+      <w:r>
+        <w:rPr>
+          <w:rFonts w:ascii="BC Sans" w:hAnsi="BC Sans" w:cstheme="minorHAnsi"/>
+        </w:rPr>
+        <w:t>i</w:t>
+      </w:r>
+      <w:proofErr w:type="spellEnd"/>
+      <w:r>
+        <w:rPr>
+          <w:rFonts w:ascii="BC Sans" w:hAnsi="BC Sans" w:cstheme="minorHAnsi"/>
+        </w:rPr>
+        <w:t>]}</w:t>
+      </w:r>
+    </w:p>
+    <w:p>
+      <w:pPr>
+        <w:pStyle w:val="BodyText"/>
+        <w:spacing w:before="56"/>
+        <w:ind w:right="-367"/>
+        <w:rPr>
+          <w:rFonts w:ascii="BC Sans" w:hAnsi="BC Sans" w:cstheme="minorHAnsi"/>
+        </w:rPr>
+      </w:pPr>
+      <w:r>
+        <w:rPr>
+          <w:rFonts w:ascii="BC Sans" w:hAnsi="BC Sans" w:cstheme="minorHAnsi"/>
+        </w:rPr>
+        <w:t xml:space="preserve">{#rp1 = </w:t>
+      </w:r>
+      <w:proofErr w:type="spellStart"/>
+      <w:proofErr w:type="gramStart"/>
+      <w:r>
+        <w:rPr>
+          <w:rFonts w:ascii="BC Sans" w:hAnsi="BC Sans" w:cstheme="minorHAnsi"/>
+        </w:rPr>
+        <w:t>d.report</w:t>
+      </w:r>
+      <w:proofErr w:type="spellEnd"/>
+      <w:proofErr w:type="gramEnd"/>
+      <w:r>
+        <w:rPr>
+          <w:rFonts w:ascii="BC Sans" w:hAnsi="BC Sans" w:cstheme="minorHAnsi"/>
+        </w:rPr>
+        <w:t>[</w:t>
+      </w:r>
+      <w:proofErr w:type="spellStart"/>
+      <w:r>
+        <w:rPr>
+          <w:rFonts w:ascii="BC Sans" w:hAnsi="BC Sans" w:cstheme="minorHAnsi"/>
+        </w:rPr>
+        <w:t>i</w:t>
+      </w:r>
+      <w:proofErr w:type="spellEnd"/>
+      <w:r>
+        <w:rPr>
+          <w:rFonts w:ascii="BC Sans" w:hAnsi="BC Sans" w:cstheme="minorHAnsi"/>
+        </w:rPr>
+        <w:t>].projects[i+1]}</w:t>
+      </w:r>
+    </w:p>
+    <w:p>
+      <w:pPr>
+        <w:pStyle w:val="BodyText"/>
+        <w:spacing w:before="56"/>
+        <w:ind w:right="-367"/>
+        <w:rPr>
+          <w:rFonts w:ascii="BC Sans" w:hAnsi="BC Sans" w:cstheme="minorHAnsi"/>
+        </w:rPr>
+      </w:pPr>
+      <w:r>
+        <w:rPr>
+          <w:rFonts w:ascii="BC Sans" w:hAnsi="BC Sans" w:cstheme="minorHAnsi"/>
+        </w:rPr>
+        <w:t xml:space="preserve">{#rt = </w:t>
+      </w:r>
+      <w:proofErr w:type="spellStart"/>
+      <w:proofErr w:type="gramStart"/>
+      <w:r>
+        <w:rPr>
+          <w:rFonts w:ascii="BC Sans" w:hAnsi="BC Sans" w:cstheme="minorHAnsi"/>
+        </w:rPr>
+        <w:t>d.report</w:t>
+      </w:r>
+      <w:proofErr w:type="spellEnd"/>
+      <w:proofErr w:type="gramEnd"/>
+      <w:r>
+        <w:rPr>
+          <w:rFonts w:ascii="BC Sans" w:hAnsi="BC Sans" w:cstheme="minorHAnsi"/>
+        </w:rPr>
+        <w:t>[</w:t>
+      </w:r>
+      <w:proofErr w:type="spellStart"/>
+      <w:r>
+        <w:rPr>
+          <w:rFonts w:ascii="BC Sans" w:hAnsi="BC Sans" w:cstheme="minorHAnsi"/>
+        </w:rPr>
+        <w:t>i</w:t>
+      </w:r>
+      <w:proofErr w:type="spellEnd"/>
+      <w:r>
+        <w:rPr>
+          <w:rFonts w:ascii="BC Sans" w:hAnsi="BC Sans" w:cstheme="minorHAnsi"/>
+        </w:rPr>
+        <w:t>].</w:t>
+      </w:r>
+      <w:proofErr w:type="spellStart"/>
+      <w:r>
+        <w:rPr>
+          <w:rFonts w:ascii="BC Sans" w:hAnsi="BC Sans" w:cstheme="minorHAnsi"/>
+        </w:rPr>
+        <w:t>portfolio_totals</w:t>
+      </w:r>
+      <w:proofErr w:type="spellEnd"/>
+      <w:r>
+        <w:rPr>
+          <w:rFonts w:ascii="BC Sans" w:hAnsi="BC Sans" w:cstheme="minorHAnsi"/>
+        </w:rPr>
+        <w:t>}</w:t>
+      </w:r>
+    </w:p>
+    <w:p>
+      <w:pPr>
+        <w:pStyle w:val="BodyText"/>
+        <w:spacing w:before="56"/>
+        <w:ind w:right="-367"/>
+        <w:rPr>
+          <w:rFonts w:ascii="BC Sans" w:hAnsi="BC Sans" w:cstheme="minorHAnsi"/>
+        </w:rPr>
+      </w:pPr>
+    </w:p>
+    <w:tbl>
+      <w:tblPr>
+        <w:tblStyle w:val="TableGridLight"/>
+        <w:tblpPr w:leftFromText="180" w:rightFromText="180" w:vertAnchor="page" w:horzAnchor="margin" w:tblpY="721"/>
+        <w:tblW w:w="0" w:type="auto"/>
+        <w:tblLayout w:type="fixed"/>
+        <w:tblLook w:val="01E0" w:firstRow="1" w:lastRow="1" w:firstColumn="1" w:lastColumn="1" w:noHBand="0" w:noVBand="0"/>
+      </w:tblPr>
+      <w:tblGrid>
+        <w:gridCol w:w="1427"/>
+      </w:tblGrid>
+      <w:tr>
+        <w:trPr>
+          <w:trHeight w:val="282"/>
+        </w:trPr>
+        <w:tc>
+          <w:tcPr>
+            <w:tcW w:w="1427" w:type="dxa"/>
+            <w:tcBorders>
+              <w:top w:val="single" w:sz="4" w:space="0" w:color="auto"/>
+            </w:tcBorders>
+            <w:shd w:val="clear" w:color="auto" w:fill="D9D9D9" w:themeFill="background1" w:themeFillShade="D9"/>
+            <w:vAlign w:val="center"/>
+          </w:tcPr>
+          <w:p>
+            <w:pPr>
+              <w:pStyle w:val="BodyText"/>
+              <w:spacing w:before="56"/>
+              <w:ind w:right="-367"/>
+              <w:rPr>
+                <w:rFonts w:ascii="BC Sans" w:hAnsi="BC Sans" w:cstheme="minorHAnsi"/>
+                <w:sz w:val="18"/>
+                <w:szCs w:val="18"/>
+              </w:rPr>
+            </w:pPr>
+            <w:r>
+              <w:rPr>
+                <w:rFonts w:asciiTheme="minorHAnsi" w:hAnsiTheme="minorHAnsi" w:cstheme="minorHAnsi"/>
+                <w:b/>
+                <w:bCs/>
+                <w:sz w:val="16"/>
+                <w:szCs w:val="16"/>
+              </w:rPr>
+              <w:t>{$</w:t>
+            </w:r>
+            <w:proofErr w:type="spellStart"/>
+            <w:proofErr w:type="gramStart"/>
+            <w:r>
+              <w:rPr>
+                <w:rFonts w:asciiTheme="minorHAnsi" w:hAnsiTheme="minorHAnsi" w:cstheme="minorHAnsi"/>
+                <w:b/>
+                <w:bCs/>
+                <w:sz w:val="16"/>
+                <w:szCs w:val="16"/>
+              </w:rPr>
+              <w:t>rt.totals</w:t>
+            </w:r>
+            <w:proofErr w:type="gramEnd"/>
+            <w:r>
+              <w:rPr>
+                <w:rFonts w:asciiTheme="minorHAnsi" w:hAnsiTheme="minorHAnsi" w:cstheme="minorHAnsi"/>
+                <w:b/>
+                <w:bCs/>
+                <w:sz w:val="16"/>
+                <w:szCs w:val="16"/>
+              </w:rPr>
+              <w:t>_recoveries</w:t>
+            </w:r>
+            <w:proofErr w:type="spellEnd"/>
+            <w:r>
+              <w:rPr>
+                <w:rFonts w:asciiTheme="minorHAnsi" w:hAnsiTheme="minorHAnsi" w:cstheme="minorHAnsi"/>
+                <w:b/>
+                <w:bCs/>
+                <w:sz w:val="16"/>
+                <w:szCs w:val="16"/>
+              </w:rPr>
+              <w:t>}</w:t>
+            </w:r>
+          </w:p>
+          <w:p>
+            <w:pPr>
+              <w:pStyle w:val="TableParagraph"/>
+              <w:ind w:left="-105" w:right="0"/>
+              <w:rPr>
+                <w:rFonts w:ascii="BC Sans" w:hAnsi="BC Sans" w:cstheme="minorHAnsi"/>
+                <w:b/>
+                <w:sz w:val="16"/>
+                <w:szCs w:val="16"/>
+              </w:rPr>
+            </w:pPr>
+          </w:p>
+        </w:tc>
+      </w:tr>
+      <w:tr>
+        <w:trPr>
+          <w:trHeight w:val="282"/>
+        </w:trPr>
+        <w:tc>
+          <w:tcPr>
+            <w:tcW w:w="1427" w:type="dxa"/>
+            <w:tcBorders>
+              <w:top w:val="single" w:sz="4" w:space="0" w:color="auto"/>
+            </w:tcBorders>
+            <w:shd w:val="clear" w:color="auto" w:fill="D9D9D9" w:themeFill="background1" w:themeFillShade="D9"/>
+            <w:vAlign w:val="center"/>
+          </w:tcPr>
+          <w:p>
+            <w:pPr>
+              <w:pStyle w:val="BodyText"/>
+              <w:spacing w:before="56"/>
+              <w:ind w:right="-367"/>
+              <w:rPr>
+                <w:rFonts w:ascii="BC Sans" w:hAnsi="BC Sans" w:cstheme="minorHAnsi"/>
+                <w:sz w:val="18"/>
+                <w:szCs w:val="18"/>
+              </w:rPr>
+            </w:pPr>
+            <w:r>
+              <w:rPr>
+                <w:rFonts w:asciiTheme="minorHAnsi" w:hAnsiTheme="minorHAnsi" w:cstheme="minorHAnsi"/>
+                <w:b/>
+                <w:bCs/>
+                <w:sz w:val="16"/>
+                <w:szCs w:val="16"/>
+              </w:rPr>
+              <w:t>{$</w:t>
+            </w:r>
+            <w:proofErr w:type="spellStart"/>
+            <w:proofErr w:type="gramStart"/>
+            <w:r>
+              <w:rPr>
+                <w:rFonts w:asciiTheme="minorHAnsi" w:hAnsiTheme="minorHAnsi" w:cstheme="minorHAnsi"/>
+                <w:b/>
+                <w:bCs/>
+                <w:sz w:val="16"/>
+                <w:szCs w:val="16"/>
+              </w:rPr>
+              <w:t>rt.totals</w:t>
+            </w:r>
+            <w:proofErr w:type="gramEnd"/>
+            <w:r>
+              <w:rPr>
+                <w:rFonts w:asciiTheme="minorHAnsi" w:hAnsiTheme="minorHAnsi" w:cstheme="minorHAnsi"/>
+                <w:b/>
+                <w:bCs/>
+                <w:sz w:val="16"/>
+                <w:szCs w:val="16"/>
+              </w:rPr>
+              <w:t>_recoveries</w:t>
+            </w:r>
+            <w:proofErr w:type="spellEnd"/>
+            <w:r>
+              <w:rPr>
+                <w:rFonts w:asciiTheme="minorHAnsi" w:hAnsiTheme="minorHAnsi" w:cstheme="minorHAnsi"/>
+                <w:b/>
+                <w:bCs/>
+                <w:sz w:val="16"/>
+                <w:szCs w:val="16"/>
+              </w:rPr>
+              <w:t>}</w:t>
+            </w:r>
+          </w:p>
+          <w:p>
+            <w:pPr>
+              <w:pStyle w:val="TableParagraph"/>
+              <w:ind w:left="-105" w:right="0"/>
+              <w:rPr>
+                <w:rFonts w:ascii="BC Sans" w:hAnsi="BC Sans" w:cstheme="minorHAnsi"/>
+                <w:b/>
+                <w:sz w:val="16"/>
+                <w:szCs w:val="16"/>
+              </w:rPr>
+            </w:pPr>
+          </w:p>
+        </w:tc>
+      </w:tr>
+    </w:tbl>
+    <w:p>
+      <w:pPr>
+        <w:pStyle w:val="BodyText"/>
+        <w:spacing w:before="56"/>
+        <w:ind w:right="-367"/>
+        <w:rPr>
+          <w:rFonts w:ascii="BC Sans" w:hAnsi="BC Sans" w:cstheme="minorHAnsi"/>
         </w:rPr>
       </w:pPr>
     </w:p>
@@ -1662,7 +1985,7 @@
         <w:sz w:val="20"/>
         <w:szCs w:val="20"/>
       </w:rPr>
-      <w:t>May 24, 2023</w:t>
+      <w:t>May 30, 2023</w:t>
     </w:r>
     <w:r>
       <w:rPr>

</xml_diff>

<commit_message>
add totals by portfolio
</commit_message>
<xml_diff>
--- a/backend/reports/docx/Tab_49_rpt_PF_NetRecoveries.docx
+++ b/backend/reports/docx/Tab_49_rpt_PF_NetRecoveries.docx
@@ -1231,7 +1231,16 @@
                 <w:sz w:val="16"/>
                 <w:szCs w:val="16"/>
               </w:rPr>
-              <w:t>less_expenses</w:t>
+              <w:t>totals_</w:t>
+            </w:r>
+            <w:r>
+              <w:rPr>
+                <w:rFonts w:ascii="BC Sans" w:hAnsi="BC Sans" w:cstheme="minorHAnsi"/>
+                <w:b/>
+                <w:sz w:val="16"/>
+                <w:szCs w:val="16"/>
+              </w:rPr>
+              <w:t>expenses</w:t>
             </w:r>
             <w:proofErr w:type="spellEnd"/>
             <w:r>
@@ -1265,6 +1274,46 @@
                 <w:szCs w:val="16"/>
               </w:rPr>
             </w:pPr>
+            <w:r>
+              <w:rPr>
+                <w:rFonts w:ascii="BC Sans" w:hAnsi="BC Sans" w:cstheme="minorHAnsi"/>
+                <w:b/>
+                <w:sz w:val="16"/>
+                <w:szCs w:val="16"/>
+              </w:rPr>
+              <w:t>{$</w:t>
+            </w:r>
+            <w:proofErr w:type="spellStart"/>
+            <w:proofErr w:type="gramStart"/>
+            <w:r>
+              <w:rPr>
+                <w:rFonts w:ascii="BC Sans" w:hAnsi="BC Sans" w:cstheme="minorHAnsi"/>
+                <w:b/>
+                <w:sz w:val="16"/>
+                <w:szCs w:val="16"/>
+              </w:rPr>
+              <w:t>rt.totals</w:t>
+            </w:r>
+            <w:proofErr w:type="gramEnd"/>
+            <w:r>
+              <w:rPr>
+                <w:rFonts w:ascii="BC Sans" w:hAnsi="BC Sans" w:cstheme="minorHAnsi"/>
+                <w:b/>
+                <w:sz w:val="16"/>
+                <w:szCs w:val="16"/>
+              </w:rPr>
+              <w:t>_net</w:t>
+            </w:r>
+            <w:proofErr w:type="spellEnd"/>
+            <w:r>
+              <w:rPr>
+                <w:rFonts w:ascii="BC Sans" w:hAnsi="BC Sans" w:cstheme="minorHAnsi"/>
+                <w:b/>
+                <w:sz w:val="16"/>
+                <w:szCs w:val="16"/>
+              </w:rPr>
+              <w:t>}</w:t>
+            </w:r>
           </w:p>
         </w:tc>
         <w:tc>
@@ -1286,6 +1335,46 @@
                 <w:szCs w:val="16"/>
               </w:rPr>
             </w:pPr>
+            <w:r>
+              <w:rPr>
+                <w:rFonts w:ascii="BC Sans" w:hAnsi="BC Sans" w:cstheme="minorHAnsi"/>
+                <w:b/>
+                <w:sz w:val="16"/>
+                <w:szCs w:val="16"/>
+              </w:rPr>
+              <w:t>{$</w:t>
+            </w:r>
+            <w:proofErr w:type="spellStart"/>
+            <w:proofErr w:type="gramStart"/>
+            <w:r>
+              <w:rPr>
+                <w:rFonts w:ascii="BC Sans" w:hAnsi="BC Sans" w:cstheme="minorHAnsi"/>
+                <w:b/>
+                <w:sz w:val="16"/>
+                <w:szCs w:val="16"/>
+              </w:rPr>
+              <w:t>rt.totals</w:t>
+            </w:r>
+            <w:proofErr w:type="gramEnd"/>
+            <w:r>
+              <w:rPr>
+                <w:rFonts w:ascii="BC Sans" w:hAnsi="BC Sans" w:cstheme="minorHAnsi"/>
+                <w:b/>
+                <w:sz w:val="16"/>
+                <w:szCs w:val="16"/>
+              </w:rPr>
+              <w:t>_to_date</w:t>
+            </w:r>
+            <w:proofErr w:type="spellEnd"/>
+            <w:r>
+              <w:rPr>
+                <w:rFonts w:ascii="BC Sans" w:hAnsi="BC Sans" w:cstheme="minorHAnsi"/>
+                <w:b/>
+                <w:sz w:val="16"/>
+                <w:szCs w:val="16"/>
+              </w:rPr>
+              <w:t>}</w:t>
+            </w:r>
           </w:p>
         </w:tc>
         <w:tc>
@@ -1308,6 +1397,15 @@
                 <w:szCs w:val="16"/>
               </w:rPr>
             </w:pPr>
+            <w:r>
+              <w:rPr>
+                <w:rFonts w:ascii="BC Sans" w:hAnsi="BC Sans" w:cstheme="minorHAnsi"/>
+                <w:b/>
+                <w:sz w:val="16"/>
+                <w:szCs w:val="16"/>
+              </w:rPr>
+              <w:t>{$rt.totals_remaining}</w:t>
+            </w:r>
           </w:p>
         </w:tc>
       </w:tr>

</xml_diff>